<commit_message>
Rapport v. final 1.0
</commit_message>
<xml_diff>
--- a/docTech/documentation_techniqueV2.docx
+++ b/docTech/documentation_techniqueV2.docx
@@ -122,7 +122,7 @@
                         <w:sz w:val="70"/>
                         <w:szCs w:val="70"/>
                       </w:rPr>
-                      <w:t xml:space="preserve">de génération de supports de </w:t>
+                      <w:t xml:space="preserve">de génération de support de </w:t>
                     </w:r>
                     <w:r>
                       <w:rPr>
@@ -321,15 +321,32 @@
         </w:p>
       </w:sdtContent>
     </w:sdt>
+    <w:p/>
+    <w:p>
+      <w:pPr>
+        <w:spacing w:after="200" w:line="276" w:lineRule="auto"/>
+        <w:jc w:val="left"/>
+        <w:rPr>
+          <w:lang w:eastAsia="fr-CH"/>
+        </w:rPr>
+        <w:sectPr>
+          <w:headerReference w:type="default" r:id="rId9"/>
+          <w:footerReference w:type="first" r:id="rId10"/>
+          <w:pgSz w:w="11906" w:h="16838"/>
+          <w:pgMar w:top="1417" w:right="1417" w:bottom="1417" w:left="1417" w:header="709" w:footer="737" w:gutter="0"/>
+          <w:pgNumType w:start="1"/>
+          <w:cols w:space="708"/>
+          <w:titlePg/>
+          <w:docGrid w:linePitch="360"/>
+        </w:sectPr>
+      </w:pPr>
+    </w:p>
     <w:sdt>
       <w:sdtPr>
         <w:rPr>
-          <w:rFonts w:asciiTheme="minorHAnsi" w:eastAsiaTheme="minorHAnsi" w:hAnsiTheme="minorHAnsi" w:cstheme="minorBidi"/>
-          <w:sz w:val="22"/>
-          <w:szCs w:val="22"/>
-          <w:lang w:val="fr-FR" w:eastAsia="en-US"/>
-        </w:rPr>
-        <w:id w:val="-1393031848"/>
+          <w:lang w:val="fr-FR"/>
+        </w:rPr>
+        <w:id w:val="-1054549608"/>
         <w:docPartObj>
           <w:docPartGallery w:val="Table of Contents"/>
           <w:docPartUnique/>
@@ -337,17 +354,19 @@
       </w:sdtPr>
       <w:sdtEndPr>
         <w:rPr>
-          <w:rFonts w:ascii="Times New Roman" w:hAnsi="Times New Roman"/>
+          <w:rFonts w:ascii="Times New Roman" w:eastAsiaTheme="minorHAnsi" w:hAnsi="Times New Roman" w:cstheme="minorBidi"/>
           <w:b/>
           <w:bCs/>
           <w:sz w:val="24"/>
+          <w:szCs w:val="22"/>
+          <w:lang w:eastAsia="en-US"/>
         </w:rPr>
       </w:sdtEndPr>
       <w:sdtContent>
         <w:p>
           <w:pPr>
             <w:pStyle w:val="En-ttedetabledesmatires"/>
-            <w:spacing w:after="240"/>
+            <w:spacing w:after="120"/>
           </w:pPr>
           <w:r>
             <w:rPr>
@@ -375,7 +394,7 @@
           <w:r>
             <w:fldChar w:fldCharType="separate"/>
           </w:r>
-          <w:hyperlink w:anchor="_Toc80037533" w:history="1">
+          <w:hyperlink w:anchor="_Toc80129448" w:history="1">
             <w:r>
               <w:rPr>
                 <w:rStyle w:val="Lienhypertexte"/>
@@ -418,7 +437,7 @@
                 <w:noProof/>
                 <w:webHidden/>
               </w:rPr>
-              <w:instrText xml:space="preserve"> PAGEREF _Toc80037533 \h </w:instrText>
+              <w:instrText xml:space="preserve"> PAGEREF _Toc80129448 \h </w:instrText>
             </w:r>
             <w:r>
               <w:rPr>
@@ -438,7 +457,7 @@
                 <w:noProof/>
                 <w:webHidden/>
               </w:rPr>
-              <w:t>2</w:t>
+              <w:t>1</w:t>
             </w:r>
             <w:r>
               <w:rPr>
@@ -459,7 +478,7 @@
               <w:lang w:eastAsia="fr-CH"/>
             </w:rPr>
           </w:pPr>
-          <w:hyperlink w:anchor="_Toc80037534" w:history="1">
+          <w:hyperlink w:anchor="_Toc80129449" w:history="1">
             <w:r>
               <w:rPr>
                 <w:rStyle w:val="Lienhypertexte"/>
@@ -502,7 +521,7 @@
                 <w:noProof/>
                 <w:webHidden/>
               </w:rPr>
-              <w:instrText xml:space="preserve"> PAGEREF _Toc80037534 \h </w:instrText>
+              <w:instrText xml:space="preserve"> PAGEREF _Toc80129449 \h </w:instrText>
             </w:r>
             <w:r>
               <w:rPr>
@@ -522,7 +541,7 @@
                 <w:noProof/>
                 <w:webHidden/>
               </w:rPr>
-              <w:t>2</w:t>
+              <w:t>1</w:t>
             </w:r>
             <w:r>
               <w:rPr>
@@ -543,7 +562,7 @@
               <w:lang w:eastAsia="fr-CH"/>
             </w:rPr>
           </w:pPr>
-          <w:hyperlink w:anchor="_Toc80037535" w:history="1">
+          <w:hyperlink w:anchor="_Toc80129450" w:history="1">
             <w:r>
               <w:rPr>
                 <w:rStyle w:val="Lienhypertexte"/>
@@ -586,7 +605,7 @@
                 <w:noProof/>
                 <w:webHidden/>
               </w:rPr>
-              <w:instrText xml:space="preserve"> PAGEREF _Toc80037535 \h </w:instrText>
+              <w:instrText xml:space="preserve"> PAGEREF _Toc80129450 \h </w:instrText>
             </w:r>
             <w:r>
               <w:rPr>
@@ -606,7 +625,7 @@
                 <w:noProof/>
                 <w:webHidden/>
               </w:rPr>
-              <w:t>2</w:t>
+              <w:t>1</w:t>
             </w:r>
             <w:r>
               <w:rPr>
@@ -627,7 +646,7 @@
               <w:lang w:eastAsia="fr-CH"/>
             </w:rPr>
           </w:pPr>
-          <w:hyperlink w:anchor="_Toc80037536" w:history="1">
+          <w:hyperlink w:anchor="_Toc80129451" w:history="1">
             <w:r>
               <w:rPr>
                 <w:rStyle w:val="Lienhypertexte"/>
@@ -670,7 +689,7 @@
                 <w:noProof/>
                 <w:webHidden/>
               </w:rPr>
-              <w:instrText xml:space="preserve"> PAGEREF _Toc80037536 \h </w:instrText>
+              <w:instrText xml:space="preserve"> PAGEREF _Toc80129451 \h </w:instrText>
             </w:r>
             <w:r>
               <w:rPr>
@@ -711,7 +730,7 @@
               <w:lang w:eastAsia="fr-CH"/>
             </w:rPr>
           </w:pPr>
-          <w:hyperlink w:anchor="_Toc80037537" w:history="1">
+          <w:hyperlink w:anchor="_Toc80129452" w:history="1">
             <w:r>
               <w:rPr>
                 <w:rStyle w:val="Lienhypertexte"/>
@@ -754,7 +773,7 @@
                 <w:noProof/>
                 <w:webHidden/>
               </w:rPr>
-              <w:instrText xml:space="preserve"> PAGEREF _Toc80037537 \h </w:instrText>
+              <w:instrText xml:space="preserve"> PAGEREF _Toc80129452 \h </w:instrText>
             </w:r>
             <w:r>
               <w:rPr>
@@ -774,7 +793,7 @@
                 <w:noProof/>
                 <w:webHidden/>
               </w:rPr>
-              <w:t>2</w:t>
+              <w:t>3</w:t>
             </w:r>
             <w:r>
               <w:rPr>
@@ -795,7 +814,7 @@
               <w:lang w:eastAsia="fr-CH"/>
             </w:rPr>
           </w:pPr>
-          <w:hyperlink w:anchor="_Toc80037538" w:history="1">
+          <w:hyperlink w:anchor="_Toc80129453" w:history="1">
             <w:r>
               <w:rPr>
                 <w:rStyle w:val="Lienhypertexte"/>
@@ -838,7 +857,7 @@
                 <w:noProof/>
                 <w:webHidden/>
               </w:rPr>
-              <w:instrText xml:space="preserve"> PAGEREF _Toc80037538 \h </w:instrText>
+              <w:instrText xml:space="preserve"> PAGEREF _Toc80129453 \h </w:instrText>
             </w:r>
             <w:r>
               <w:rPr>
@@ -858,7 +877,7 @@
                 <w:noProof/>
                 <w:webHidden/>
               </w:rPr>
-              <w:t>2</w:t>
+              <w:t>3</w:t>
             </w:r>
             <w:r>
               <w:rPr>
@@ -879,7 +898,7 @@
               <w:lang w:eastAsia="fr-CH"/>
             </w:rPr>
           </w:pPr>
-          <w:hyperlink w:anchor="_Toc80037539" w:history="1">
+          <w:hyperlink w:anchor="_Toc80129454" w:history="1">
             <w:r>
               <w:rPr>
                 <w:rStyle w:val="Lienhypertexte"/>
@@ -922,7 +941,7 @@
                 <w:noProof/>
                 <w:webHidden/>
               </w:rPr>
-              <w:instrText xml:space="preserve"> PAGEREF _Toc80037539 \h </w:instrText>
+              <w:instrText xml:space="preserve"> PAGEREF _Toc80129454 \h </w:instrText>
             </w:r>
             <w:r>
               <w:rPr>
@@ -942,7 +961,7 @@
                 <w:noProof/>
                 <w:webHidden/>
               </w:rPr>
-              <w:t>2</w:t>
+              <w:t>4</w:t>
             </w:r>
             <w:r>
               <w:rPr>
@@ -963,7 +982,7 @@
               <w:lang w:eastAsia="fr-CH"/>
             </w:rPr>
           </w:pPr>
-          <w:hyperlink w:anchor="_Toc80037540" w:history="1">
+          <w:hyperlink w:anchor="_Toc80129455" w:history="1">
             <w:r>
               <w:rPr>
                 <w:rStyle w:val="Lienhypertexte"/>
@@ -1006,7 +1025,7 @@
                 <w:noProof/>
                 <w:webHidden/>
               </w:rPr>
-              <w:instrText xml:space="preserve"> PAGEREF _Toc80037540 \h </w:instrText>
+              <w:instrText xml:space="preserve"> PAGEREF _Toc80129455 \h </w:instrText>
             </w:r>
             <w:r>
               <w:rPr>
@@ -1026,7 +1045,7 @@
                 <w:noProof/>
                 <w:webHidden/>
               </w:rPr>
-              <w:t>2</w:t>
+              <w:t>5</w:t>
             </w:r>
             <w:r>
               <w:rPr>
@@ -1052,7 +1071,7 @@
               <w:lang w:eastAsia="fr-CH"/>
             </w:rPr>
           </w:pPr>
-          <w:hyperlink w:anchor="_Toc80037541" w:history="1">
+          <w:hyperlink w:anchor="_Toc80129456" w:history="1">
             <w:r>
               <w:rPr>
                 <w:rStyle w:val="Lienhypertexte"/>
@@ -1104,7 +1123,7 @@
                 <w:noProof/>
                 <w:webHidden/>
               </w:rPr>
-              <w:instrText xml:space="preserve"> PAGEREF _Toc80037541 \h </w:instrText>
+              <w:instrText xml:space="preserve"> PAGEREF _Toc80129456 \h </w:instrText>
             </w:r>
             <w:r>
               <w:rPr>
@@ -1124,7 +1143,7 @@
                 <w:noProof/>
                 <w:webHidden/>
               </w:rPr>
-              <w:t>2</w:t>
+              <w:t>5</w:t>
             </w:r>
             <w:r>
               <w:rPr>
@@ -1150,7 +1169,7 @@
               <w:lang w:eastAsia="fr-CH"/>
             </w:rPr>
           </w:pPr>
-          <w:hyperlink w:anchor="_Toc80037542" w:history="1">
+          <w:hyperlink w:anchor="_Toc80129457" w:history="1">
             <w:r>
               <w:rPr>
                 <w:rStyle w:val="Lienhypertexte"/>
@@ -1202,7 +1221,7 @@
                 <w:noProof/>
                 <w:webHidden/>
               </w:rPr>
-              <w:instrText xml:space="preserve"> PAGEREF _Toc80037542 \h </w:instrText>
+              <w:instrText xml:space="preserve"> PAGEREF _Toc80129457 \h </w:instrText>
             </w:r>
             <w:r>
               <w:rPr>
@@ -1222,7 +1241,7 @@
                 <w:noProof/>
                 <w:webHidden/>
               </w:rPr>
-              <w:t>2</w:t>
+              <w:t>5</w:t>
             </w:r>
             <w:r>
               <w:rPr>
@@ -1248,7 +1267,7 @@
               <w:lang w:eastAsia="fr-CH"/>
             </w:rPr>
           </w:pPr>
-          <w:hyperlink w:anchor="_Toc80037543" w:history="1">
+          <w:hyperlink w:anchor="_Toc80129458" w:history="1">
             <w:r>
               <w:rPr>
                 <w:rStyle w:val="Lienhypertexte"/>
@@ -1300,7 +1319,7 @@
                 <w:noProof/>
                 <w:webHidden/>
               </w:rPr>
-              <w:instrText xml:space="preserve"> PAGEREF _Toc80037543 \h </w:instrText>
+              <w:instrText xml:space="preserve"> PAGEREF _Toc80129458 \h </w:instrText>
             </w:r>
             <w:r>
               <w:rPr>
@@ -1320,7 +1339,7 @@
                 <w:noProof/>
                 <w:webHidden/>
               </w:rPr>
-              <w:t>2</w:t>
+              <w:t>6</w:t>
             </w:r>
             <w:r>
               <w:rPr>
@@ -1346,7 +1365,7 @@
               <w:lang w:eastAsia="fr-CH"/>
             </w:rPr>
           </w:pPr>
-          <w:hyperlink w:anchor="_Toc80037544" w:history="1">
+          <w:hyperlink w:anchor="_Toc80129459" w:history="1">
             <w:r>
               <w:rPr>
                 <w:rStyle w:val="Lienhypertexte"/>
@@ -1398,7 +1417,7 @@
                 <w:noProof/>
                 <w:webHidden/>
               </w:rPr>
-              <w:instrText xml:space="preserve"> PAGEREF _Toc80037544 \h </w:instrText>
+              <w:instrText xml:space="preserve"> PAGEREF _Toc80129459 \h </w:instrText>
             </w:r>
             <w:r>
               <w:rPr>
@@ -1418,7 +1437,7 @@
                 <w:noProof/>
                 <w:webHidden/>
               </w:rPr>
-              <w:t>2</w:t>
+              <w:t>7</w:t>
             </w:r>
             <w:r>
               <w:rPr>
@@ -1444,7 +1463,7 @@
               <w:lang w:eastAsia="fr-CH"/>
             </w:rPr>
           </w:pPr>
-          <w:hyperlink w:anchor="_Toc80037545" w:history="1">
+          <w:hyperlink w:anchor="_Toc80129460" w:history="1">
             <w:r>
               <w:rPr>
                 <w:rStyle w:val="Lienhypertexte"/>
@@ -1496,7 +1515,7 @@
                 <w:noProof/>
                 <w:webHidden/>
               </w:rPr>
-              <w:instrText xml:space="preserve"> PAGEREF _Toc80037545 \h </w:instrText>
+              <w:instrText xml:space="preserve"> PAGEREF _Toc80129460 \h </w:instrText>
             </w:r>
             <w:r>
               <w:rPr>
@@ -1516,7 +1535,7 @@
                 <w:noProof/>
                 <w:webHidden/>
               </w:rPr>
-              <w:t>2</w:t>
+              <w:t>8</w:t>
             </w:r>
             <w:r>
               <w:rPr>
@@ -1542,7 +1561,7 @@
               <w:lang w:eastAsia="fr-CH"/>
             </w:rPr>
           </w:pPr>
-          <w:hyperlink w:anchor="_Toc80037546" w:history="1">
+          <w:hyperlink w:anchor="_Toc80129461" w:history="1">
             <w:r>
               <w:rPr>
                 <w:rStyle w:val="Lienhypertexte"/>
@@ -1594,7 +1613,7 @@
                 <w:noProof/>
                 <w:webHidden/>
               </w:rPr>
-              <w:instrText xml:space="preserve"> PAGEREF _Toc80037546 \h </w:instrText>
+              <w:instrText xml:space="preserve"> PAGEREF _Toc80129461 \h </w:instrText>
             </w:r>
             <w:r>
               <w:rPr>
@@ -1614,7 +1633,7 @@
                 <w:noProof/>
                 <w:webHidden/>
               </w:rPr>
-              <w:t>2</w:t>
+              <w:t>9</w:t>
             </w:r>
             <w:r>
               <w:rPr>
@@ -1640,7 +1659,7 @@
               <w:lang w:eastAsia="fr-CH"/>
             </w:rPr>
           </w:pPr>
-          <w:hyperlink w:anchor="_Toc80037547" w:history="1">
+          <w:hyperlink w:anchor="_Toc80129462" w:history="1">
             <w:r>
               <w:rPr>
                 <w:rStyle w:val="Lienhypertexte"/>
@@ -1692,7 +1711,7 @@
                 <w:noProof/>
                 <w:webHidden/>
               </w:rPr>
-              <w:instrText xml:space="preserve"> PAGEREF _Toc80037547 \h </w:instrText>
+              <w:instrText xml:space="preserve"> PAGEREF _Toc80129462 \h </w:instrText>
             </w:r>
             <w:r>
               <w:rPr>
@@ -1712,7 +1731,7 @@
                 <w:noProof/>
                 <w:webHidden/>
               </w:rPr>
-              <w:t>2</w:t>
+              <w:t>10</w:t>
             </w:r>
             <w:r>
               <w:rPr>
@@ -1738,7 +1757,7 @@
               <w:lang w:eastAsia="fr-CH"/>
             </w:rPr>
           </w:pPr>
-          <w:hyperlink w:anchor="_Toc80037548" w:history="1">
+          <w:hyperlink w:anchor="_Toc80129463" w:history="1">
             <w:r>
               <w:rPr>
                 <w:rStyle w:val="Lienhypertexte"/>
@@ -1790,7 +1809,7 @@
                 <w:noProof/>
                 <w:webHidden/>
               </w:rPr>
-              <w:instrText xml:space="preserve"> PAGEREF _Toc80037548 \h </w:instrText>
+              <w:instrText xml:space="preserve"> PAGEREF _Toc80129463 \h </w:instrText>
             </w:r>
             <w:r>
               <w:rPr>
@@ -1810,7 +1829,7 @@
                 <w:noProof/>
                 <w:webHidden/>
               </w:rPr>
-              <w:t>2</w:t>
+              <w:t>11</w:t>
             </w:r>
             <w:r>
               <w:rPr>
@@ -1831,7 +1850,7 @@
               <w:lang w:eastAsia="fr-CH"/>
             </w:rPr>
           </w:pPr>
-          <w:hyperlink w:anchor="_Toc80037549" w:history="1">
+          <w:hyperlink w:anchor="_Toc80129464" w:history="1">
             <w:r>
               <w:rPr>
                 <w:rStyle w:val="Lienhypertexte"/>
@@ -1874,7 +1893,7 @@
                 <w:noProof/>
                 <w:webHidden/>
               </w:rPr>
-              <w:instrText xml:space="preserve"> PAGEREF _Toc80037549 \h </w:instrText>
+              <w:instrText xml:space="preserve"> PAGEREF _Toc80129464 \h </w:instrText>
             </w:r>
             <w:r>
               <w:rPr>
@@ -1894,7 +1913,7 @@
                 <w:noProof/>
                 <w:webHidden/>
               </w:rPr>
-              <w:t>2</w:t>
+              <w:t>11</w:t>
             </w:r>
             <w:r>
               <w:rPr>
@@ -1925,8 +1944,6 @@
           <w:lang w:eastAsia="fr-CH"/>
         </w:rPr>
         <w:sectPr>
-          <w:headerReference w:type="default" r:id="rId9"/>
-          <w:footerReference w:type="default" r:id="rId10"/>
           <w:footerReference w:type="first" r:id="rId11"/>
           <w:pgSz w:w="11906" w:h="16838"/>
           <w:pgMar w:top="1417" w:right="1417" w:bottom="1417" w:left="1417" w:header="709" w:footer="737" w:gutter="0"/>
@@ -1939,6 +1956,24 @@
     </w:p>
     <w:p>
       <w:pPr>
+        <w:spacing w:after="200" w:line="276" w:lineRule="auto"/>
+        <w:jc w:val="left"/>
+        <w:rPr>
+          <w:lang w:eastAsia="fr-CH"/>
+        </w:rPr>
+        <w:sectPr>
+          <w:footerReference w:type="first" r:id="rId12"/>
+          <w:pgSz w:w="11906" w:h="16838"/>
+          <w:pgMar w:top="1417" w:right="1417" w:bottom="1417" w:left="1417" w:header="709" w:footer="737" w:gutter="0"/>
+          <w:pgNumType w:start="1"/>
+          <w:cols w:space="708"/>
+          <w:titlePg/>
+          <w:docGrid w:linePitch="360"/>
+        </w:sectPr>
+      </w:pPr>
+    </w:p>
+    <w:p>
+      <w:pPr>
         <w:pStyle w:val="Titre1"/>
         <w:numPr>
           <w:ilvl w:val="0"/>
@@ -1946,20 +1981,22 @@
         </w:numPr>
       </w:pPr>
       <w:bookmarkStart w:id="1" w:name="_Toc79494360"/>
-      <w:bookmarkStart w:id="2" w:name="_Toc80037533"/>
+      <w:bookmarkStart w:id="2" w:name="_Toc80121228"/>
+      <w:bookmarkStart w:id="3" w:name="_Toc80129448"/>
       <w:r>
         <w:lastRenderedPageBreak/>
         <w:t>Introduction</w:t>
       </w:r>
       <w:bookmarkEnd w:id="1"/>
       <w:bookmarkEnd w:id="2"/>
+      <w:bookmarkEnd w:id="3"/>
     </w:p>
     <w:p>
       <w:r>
         <w:t xml:space="preserve">Dans ce </w:t>
       </w:r>
       <w:r>
-        <w:t>support</w:t>
+        <w:t>rapport</w:t>
       </w:r>
       <w:r>
         <w:t xml:space="preserve"> </w:t>
@@ -1981,7 +2018,10 @@
       </w:r>
       <w:proofErr w:type="spellStart"/>
       <w:r>
-        <w:t>Bachelor</w:t>
+        <w:t>b</w:t>
+      </w:r>
+      <w:r>
+        <w:t>achelor</w:t>
       </w:r>
       <w:proofErr w:type="spellEnd"/>
       <w:r>
@@ -2042,20 +2082,32 @@
           <w:numId w:val="2"/>
         </w:numPr>
       </w:pPr>
-      <w:bookmarkStart w:id="3" w:name="_Toc79494361"/>
-      <w:bookmarkStart w:id="4" w:name="_Toc80037534"/>
+      <w:bookmarkStart w:id="4" w:name="_Toc79494361"/>
+      <w:bookmarkStart w:id="5" w:name="_Toc80121229"/>
+      <w:bookmarkStart w:id="6" w:name="_Toc80129449"/>
       <w:r>
         <w:t>Installation</w:t>
       </w:r>
       <w:r>
         <w:t xml:space="preserve"> de Blender</w:t>
       </w:r>
-      <w:bookmarkEnd w:id="3"/>
       <w:bookmarkEnd w:id="4"/>
-    </w:p>
-    <w:p>
-      <w:r>
-        <w:t>L’application Blender peut être téléchargé</w:t>
+      <w:bookmarkEnd w:id="5"/>
+      <w:bookmarkEnd w:id="6"/>
+    </w:p>
+    <w:p>
+      <w:r>
+        <w:t xml:space="preserve">L’application </w:t>
+      </w:r>
+      <w:r>
+        <w:rPr>
+          <w:i/>
+          <w:iCs/>
+        </w:rPr>
+        <w:t>Blender</w:t>
+      </w:r>
+      <w:r>
+        <w:t xml:space="preserve"> peut être téléchargé</w:t>
       </w:r>
       <w:r>
         <w:t>e</w:t>
@@ -2075,7 +2127,7 @@
       <w:r>
         <w:t xml:space="preserve"> </w:t>
       </w:r>
-      <w:hyperlink r:id="rId12" w:history="1">
+      <w:hyperlink r:id="rId13" w:history="1">
         <w:r>
           <w:rPr>
             <w:rStyle w:val="Lienhypertexte"/>
@@ -2087,10 +2139,33 @@
         <w:t>.</w:t>
       </w:r>
       <w:r>
-        <w:t xml:space="preserve"> La version de Blender à installer doit être compatible avec la version 2.92 de l’API de Blender afin de faire tourner correct</w:t>
-      </w:r>
-      <w:r>
-        <w:t>ement Blender</w:t>
+        <w:t xml:space="preserve"> La version de </w:t>
+      </w:r>
+      <w:r>
+        <w:rPr>
+          <w:i/>
+          <w:iCs/>
+        </w:rPr>
+        <w:t>Blender</w:t>
+      </w:r>
+      <w:r>
+        <w:t xml:space="preserve"> à installer doit être compatible avec la version 2.92 de l’API de </w:t>
+      </w:r>
+      <w:r>
+        <w:rPr>
+          <w:i/>
+          <w:iCs/>
+        </w:rPr>
+        <w:t>Blender</w:t>
+      </w:r>
+      <w:r>
+        <w:t xml:space="preserve"> afin de faire tourner correct</w:t>
+      </w:r>
+      <w:r>
+        <w:t xml:space="preserve">ement </w:t>
+      </w:r>
+      <w:r>
+        <w:t>l’add-on</w:t>
       </w:r>
       <w:r>
         <w:t xml:space="preserve">. La version </w:t>
@@ -2108,7 +2183,17 @@
         <w:t xml:space="preserve"> </w:t>
       </w:r>
       <w:r>
-        <w:t xml:space="preserve">Après avoir téléchargé Blender, il suffit </w:t>
+        <w:t xml:space="preserve">Après avoir téléchargé </w:t>
+      </w:r>
+      <w:r>
+        <w:rPr>
+          <w:i/>
+          <w:iCs/>
+        </w:rPr>
+        <w:t>Blender</w:t>
+      </w:r>
+      <w:r>
+        <w:t xml:space="preserve">, il suffit </w:t>
       </w:r>
       <w:r>
         <w:t xml:space="preserve">ensuite </w:t>
@@ -2132,7 +2217,14 @@
         <w:t>à chaque</w:t>
       </w:r>
       <w:r>
-        <w:t xml:space="preserve"> fenêtre qui s’ouvre pour garder les paramètres par défaut et de finalement appuyer sur « Install » pour installer Blender</w:t>
+        <w:t xml:space="preserve"> fenêtre qui s’ouvre pour garder les paramètres par défaut et de finalement appuyer sur « Install » pour installer </w:t>
+      </w:r>
+      <w:r>
+        <w:rPr>
+          <w:i/>
+          <w:iCs/>
+        </w:rPr>
+        <w:t>Blender</w:t>
       </w:r>
       <w:r>
         <w:t>.</w:t>
@@ -2154,64 +2246,6 @@
             <wp:extent cx="2618248" cy="2052000"/>
             <wp:effectExtent l="0" t="0" r="0" b="5715"/>
             <wp:docPr id="1" name="Image 1"/>
-            <wp:cNvGraphicFramePr>
-              <a:graphicFrameLocks xmlns:a="http://schemas.openxmlformats.org/drawingml/2006/main" noChangeAspect="1"/>
-            </wp:cNvGraphicFramePr>
-            <a:graphic xmlns:a="http://schemas.openxmlformats.org/drawingml/2006/main">
-              <a:graphicData uri="http://schemas.openxmlformats.org/drawingml/2006/picture">
-                <pic:pic xmlns:pic="http://schemas.openxmlformats.org/drawingml/2006/picture">
-                  <pic:nvPicPr>
-                    <pic:cNvPr id="1" name=""/>
-                    <pic:cNvPicPr/>
-                  </pic:nvPicPr>
-                  <pic:blipFill>
-                    <a:blip r:embed="rId13"/>
-                    <a:stretch>
-                      <a:fillRect/>
-                    </a:stretch>
-                  </pic:blipFill>
-                  <pic:spPr>
-                    <a:xfrm>
-                      <a:off x="0" y="0"/>
-                      <a:ext cx="2618248" cy="2052000"/>
-                    </a:xfrm>
-                    <a:prstGeom prst="rect">
-                      <a:avLst/>
-                    </a:prstGeom>
-                  </pic:spPr>
-                </pic:pic>
-              </a:graphicData>
-            </a:graphic>
-          </wp:inline>
-        </w:drawing>
-      </w:r>
-      <w:r>
-        <w:rPr>
-          <w:noProof/>
-        </w:rPr>
-        <w:t xml:space="preserve">  </w:t>
-      </w:r>
-      <w:r>
-        <w:rPr>
-          <w:noProof/>
-        </w:rPr>
-        <w:t xml:space="preserve">    </w:t>
-      </w:r>
-      <w:r>
-        <w:rPr>
-          <w:noProof/>
-        </w:rPr>
-        <w:t xml:space="preserve"> </w:t>
-      </w:r>
-      <w:r>
-        <w:rPr>
-          <w:noProof/>
-        </w:rPr>
-        <w:drawing>
-          <wp:inline distT="0" distB="0" distL="0" distR="0" wp14:anchorId="178D227D" wp14:editId="7CF31341">
-            <wp:extent cx="2626746" cy="2052000"/>
-            <wp:effectExtent l="0" t="0" r="2540" b="5715"/>
-            <wp:docPr id="8" name="Image 8"/>
             <wp:cNvGraphicFramePr>
               <a:graphicFrameLocks xmlns:a="http://schemas.openxmlformats.org/drawingml/2006/main" noChangeAspect="1"/>
             </wp:cNvGraphicFramePr>
@@ -2231,7 +2265,7 @@
                   <pic:spPr>
                     <a:xfrm>
                       <a:off x="0" y="0"/>
-                      <a:ext cx="2626746" cy="2052000"/>
+                      <a:ext cx="2618248" cy="2052000"/>
                     </a:xfrm>
                     <a:prstGeom prst="rect">
                       <a:avLst/>
@@ -2243,21 +2277,33 @@
           </wp:inline>
         </w:drawing>
       </w:r>
-    </w:p>
-    <w:p>
-      <w:pPr>
-        <w:keepNext/>
-        <w:jc w:val="center"/>
-      </w:pPr>
       <w:r>
         <w:rPr>
           <w:noProof/>
         </w:rPr>
+        <w:t xml:space="preserve">  </w:t>
+      </w:r>
+      <w:r>
+        <w:rPr>
+          <w:noProof/>
+        </w:rPr>
+        <w:t xml:space="preserve">    </w:t>
+      </w:r>
+      <w:r>
+        <w:rPr>
+          <w:noProof/>
+        </w:rPr>
+        <w:t xml:space="preserve"> </w:t>
+      </w:r>
+      <w:r>
+        <w:rPr>
+          <w:noProof/>
+        </w:rPr>
         <w:drawing>
-          <wp:inline distT="0" distB="0" distL="0" distR="0" wp14:anchorId="19F8C91F" wp14:editId="3E9611FA">
-            <wp:extent cx="2623411" cy="2052000"/>
-            <wp:effectExtent l="0" t="0" r="5715" b="5715"/>
-            <wp:docPr id="9" name="Image 9"/>
+          <wp:inline distT="0" distB="0" distL="0" distR="0" wp14:anchorId="178D227D" wp14:editId="7CF31341">
+            <wp:extent cx="2626746" cy="2052000"/>
+            <wp:effectExtent l="0" t="0" r="2540" b="5715"/>
+            <wp:docPr id="8" name="Image 8"/>
             <wp:cNvGraphicFramePr>
               <a:graphicFrameLocks xmlns:a="http://schemas.openxmlformats.org/drawingml/2006/main" noChangeAspect="1"/>
             </wp:cNvGraphicFramePr>
@@ -2277,7 +2323,7 @@
                   <pic:spPr>
                     <a:xfrm>
                       <a:off x="0" y="0"/>
-                      <a:ext cx="2623411" cy="2052000"/>
+                      <a:ext cx="2626746" cy="2052000"/>
                     </a:xfrm>
                     <a:prstGeom prst="rect">
                       <a:avLst/>
@@ -2289,33 +2335,21 @@
           </wp:inline>
         </w:drawing>
       </w:r>
+    </w:p>
+    <w:p>
+      <w:pPr>
+        <w:keepNext/>
+        <w:jc w:val="center"/>
+      </w:pPr>
       <w:r>
         <w:rPr>
           <w:noProof/>
         </w:rPr>
-        <w:t xml:space="preserve"> </w:t>
-      </w:r>
-      <w:r>
-        <w:rPr>
-          <w:noProof/>
-        </w:rPr>
-        <w:t xml:space="preserve">    </w:t>
-      </w:r>
-      <w:r>
-        <w:rPr>
-          <w:noProof/>
-        </w:rPr>
-        <w:t xml:space="preserve">  </w:t>
-      </w:r>
-      <w:r>
-        <w:rPr>
-          <w:noProof/>
-        </w:rPr>
         <w:drawing>
-          <wp:inline distT="0" distB="0" distL="0" distR="0" wp14:anchorId="38DEFE9C" wp14:editId="369E2D71">
-            <wp:extent cx="2628600" cy="2052000"/>
-            <wp:effectExtent l="0" t="0" r="635" b="5715"/>
-            <wp:docPr id="17" name="Image 17"/>
+          <wp:inline distT="0" distB="0" distL="0" distR="0" wp14:anchorId="19F8C91F" wp14:editId="3E9611FA">
+            <wp:extent cx="2623411" cy="2052000"/>
+            <wp:effectExtent l="0" t="0" r="5715" b="5715"/>
+            <wp:docPr id="9" name="Image 9"/>
             <wp:cNvGraphicFramePr>
               <a:graphicFrameLocks xmlns:a="http://schemas.openxmlformats.org/drawingml/2006/main" noChangeAspect="1"/>
             </wp:cNvGraphicFramePr>
@@ -2335,6 +2369,64 @@
                   <pic:spPr>
                     <a:xfrm>
                       <a:off x="0" y="0"/>
+                      <a:ext cx="2623411" cy="2052000"/>
+                    </a:xfrm>
+                    <a:prstGeom prst="rect">
+                      <a:avLst/>
+                    </a:prstGeom>
+                  </pic:spPr>
+                </pic:pic>
+              </a:graphicData>
+            </a:graphic>
+          </wp:inline>
+        </w:drawing>
+      </w:r>
+      <w:r>
+        <w:rPr>
+          <w:noProof/>
+        </w:rPr>
+        <w:t xml:space="preserve"> </w:t>
+      </w:r>
+      <w:r>
+        <w:rPr>
+          <w:noProof/>
+        </w:rPr>
+        <w:t xml:space="preserve">    </w:t>
+      </w:r>
+      <w:r>
+        <w:rPr>
+          <w:noProof/>
+        </w:rPr>
+        <w:t xml:space="preserve">  </w:t>
+      </w:r>
+      <w:r>
+        <w:rPr>
+          <w:noProof/>
+        </w:rPr>
+        <w:drawing>
+          <wp:inline distT="0" distB="0" distL="0" distR="0" wp14:anchorId="38DEFE9C" wp14:editId="369E2D71">
+            <wp:extent cx="2628600" cy="2052000"/>
+            <wp:effectExtent l="0" t="0" r="635" b="5715"/>
+            <wp:docPr id="17" name="Image 17"/>
+            <wp:cNvGraphicFramePr>
+              <a:graphicFrameLocks xmlns:a="http://schemas.openxmlformats.org/drawingml/2006/main" noChangeAspect="1"/>
+            </wp:cNvGraphicFramePr>
+            <a:graphic xmlns:a="http://schemas.openxmlformats.org/drawingml/2006/main">
+              <a:graphicData uri="http://schemas.openxmlformats.org/drawingml/2006/picture">
+                <pic:pic xmlns:pic="http://schemas.openxmlformats.org/drawingml/2006/picture">
+                  <pic:nvPicPr>
+                    <pic:cNvPr id="1" name=""/>
+                    <pic:cNvPicPr/>
+                  </pic:nvPicPr>
+                  <pic:blipFill>
+                    <a:blip r:embed="rId17"/>
+                    <a:stretch>
+                      <a:fillRect/>
+                    </a:stretch>
+                  </pic:blipFill>
+                  <pic:spPr>
+                    <a:xfrm>
+                      <a:off x="0" y="0"/>
                       <a:ext cx="2628600" cy="2052000"/>
                     </a:xfrm>
                     <a:prstGeom prst="rect">
@@ -2356,27 +2448,14 @@
       <w:r>
         <w:t xml:space="preserve">Figure </w:t>
       </w:r>
-      <w:r>
-        <w:fldChar w:fldCharType="begin"/>
-      </w:r>
-      <w:r>
-        <w:instrText xml:space="preserve"> SEQ Figure \* ARABIC </w:instrText>
-      </w:r>
-      <w:r>
-        <w:fldChar w:fldCharType="separate"/>
-      </w:r>
-      <w:r>
-        <w:rPr>
-          <w:noProof/>
-        </w:rPr>
-        <w:t>1</w:t>
-      </w:r>
-      <w:r>
-        <w:rPr>
-          <w:noProof/>
-        </w:rPr>
-        <w:fldChar w:fldCharType="end"/>
-      </w:r>
+      <w:fldSimple w:instr=" SEQ Figure \* ARABIC ">
+        <w:r>
+          <w:rPr>
+            <w:noProof/>
+          </w:rPr>
+          <w:t>1</w:t>
+        </w:r>
+      </w:fldSimple>
       <w:r>
         <w:t xml:space="preserve"> : Différentes étapes de l'installation de Blender</w:t>
       </w:r>
@@ -2389,20 +2468,32 @@
           <w:numId w:val="2"/>
         </w:numPr>
       </w:pPr>
-      <w:bookmarkStart w:id="5" w:name="_Toc79494362"/>
-      <w:bookmarkStart w:id="6" w:name="_Toc80037535"/>
+      <w:bookmarkStart w:id="7" w:name="_Toc79494362"/>
+      <w:bookmarkStart w:id="8" w:name="_Toc80121230"/>
+      <w:bookmarkStart w:id="9" w:name="_Toc80129450"/>
       <w:r>
         <w:t>Problèmes de Blender</w:t>
       </w:r>
-      <w:bookmarkEnd w:id="5"/>
-      <w:bookmarkEnd w:id="6"/>
+      <w:bookmarkEnd w:id="7"/>
+      <w:bookmarkEnd w:id="8"/>
+      <w:bookmarkEnd w:id="9"/>
     </w:p>
     <w:p>
       <w:r>
         <w:t xml:space="preserve">Il se peut </w:t>
       </w:r>
       <w:r>
-        <w:t xml:space="preserve">que Blender plante au démarrage, il </w:t>
+        <w:t xml:space="preserve">que </w:t>
+      </w:r>
+      <w:r>
+        <w:rPr>
+          <w:i/>
+          <w:iCs/>
+        </w:rPr>
+        <w:t>Blender</w:t>
+      </w:r>
+      <w:r>
+        <w:t xml:space="preserve"> plante au démarrage, il </w:t>
       </w:r>
       <w:r>
         <w:t>suffit</w:t>
@@ -2422,7 +2513,7 @@
       <w:r>
         <w:t xml:space="preserve"> </w:t>
       </w:r>
-      <w:hyperlink r:id="rId17" w:anchor="laptops" w:history="1">
+      <w:hyperlink r:id="rId18" w:anchor="laptops" w:history="1">
         <w:r>
           <w:rPr>
             <w:rStyle w:val="Lienhypertexte"/>
@@ -2466,8 +2557,9 @@
           <w:numId w:val="2"/>
         </w:numPr>
       </w:pPr>
-      <w:bookmarkStart w:id="7" w:name="_Toc79494363"/>
-      <w:bookmarkStart w:id="8" w:name="_Toc80037536"/>
+      <w:bookmarkStart w:id="10" w:name="_Toc79494363"/>
+      <w:bookmarkStart w:id="11" w:name="_Toc80121231"/>
+      <w:bookmarkStart w:id="12" w:name="_Toc80129451"/>
       <w:r>
         <w:lastRenderedPageBreak/>
         <w:t>Fichiers</w:t>
@@ -2475,12 +2567,23 @@
       <w:r>
         <w:t xml:space="preserve"> de l’add-on</w:t>
       </w:r>
-      <w:bookmarkEnd w:id="7"/>
-      <w:bookmarkEnd w:id="8"/>
-    </w:p>
-    <w:p>
-      <w:r>
-        <w:t xml:space="preserve">L’add-on Blender nécessite plusieurs fichiers pour </w:t>
+      <w:bookmarkEnd w:id="10"/>
+      <w:bookmarkEnd w:id="11"/>
+      <w:bookmarkEnd w:id="12"/>
+    </w:p>
+    <w:p>
+      <w:r>
+        <w:t xml:space="preserve">L’add-on </w:t>
+      </w:r>
+      <w:r>
+        <w:rPr>
+          <w:i/>
+          <w:iCs/>
+        </w:rPr>
+        <w:t>Blender</w:t>
+      </w:r>
+      <w:r>
+        <w:t xml:space="preserve"> nécessite plusieurs fichiers pour </w:t>
       </w:r>
       <w:r>
         <w:t>son fonctionnement</w:t>
@@ -2782,7 +2885,13 @@
         <w:t>Il</w:t>
       </w:r>
       <w:r>
-        <w:t xml:space="preserve"> contient toutes les méthodes qui s’exécute </w:t>
+        <w:t xml:space="preserve"> contient toutes les méthodes qui s’exécute</w:t>
+      </w:r>
+      <w:r>
+        <w:t>nt</w:t>
+      </w:r>
+      <w:r>
+        <w:t xml:space="preserve"> </w:t>
       </w:r>
       <w:r>
         <w:t>au moment où</w:t>
@@ -2889,7 +2998,13 @@
         <w:t>s</w:t>
       </w:r>
       <w:r>
-        <w:t xml:space="preserve"> C en python. Pour compiler un fichier </w:t>
+        <w:t xml:space="preserve"> C en </w:t>
+      </w:r>
+      <w:r>
+        <w:t>P</w:t>
+      </w:r>
+      <w:r>
+        <w:t xml:space="preserve">ython. Pour compiler un fichier </w:t>
       </w:r>
       <w:r>
         <w:t>C</w:t>
@@ -2955,7 +3070,7 @@
       <w:r>
         <w:t xml:space="preserve">:  </w:t>
       </w:r>
-      <w:hyperlink r:id="rId18" w:anchor="install" w:history="1">
+      <w:hyperlink r:id="rId19" w:anchor="install" w:history="1">
         <w:r>
           <w:rPr>
             <w:rStyle w:val="Lienhypertexte"/>
@@ -3035,100 +3150,6 @@
             <wp:extent cx="4949190" cy="225310"/>
             <wp:effectExtent l="0" t="0" r="0" b="3810"/>
             <wp:docPr id="2" name="Image 2"/>
-            <wp:cNvGraphicFramePr>
-              <a:graphicFrameLocks xmlns:a="http://schemas.openxmlformats.org/drawingml/2006/main" noChangeAspect="1"/>
-            </wp:cNvGraphicFramePr>
-            <a:graphic xmlns:a="http://schemas.openxmlformats.org/drawingml/2006/main">
-              <a:graphicData uri="http://schemas.openxmlformats.org/drawingml/2006/picture">
-                <pic:pic xmlns:pic="http://schemas.openxmlformats.org/drawingml/2006/picture">
-                  <pic:nvPicPr>
-                    <pic:cNvPr id="1" name=""/>
-                    <pic:cNvPicPr/>
-                  </pic:nvPicPr>
-                  <pic:blipFill>
-                    <a:blip r:embed="rId19"/>
-                    <a:stretch>
-                      <a:fillRect/>
-                    </a:stretch>
-                  </pic:blipFill>
-                  <pic:spPr>
-                    <a:xfrm>
-                      <a:off x="0" y="0"/>
-                      <a:ext cx="5136312" cy="233829"/>
-                    </a:xfrm>
-                    <a:prstGeom prst="rect">
-                      <a:avLst/>
-                    </a:prstGeom>
-                  </pic:spPr>
-                </pic:pic>
-              </a:graphicData>
-            </a:graphic>
-          </wp:inline>
-        </w:drawing>
-      </w:r>
-    </w:p>
-    <w:p>
-      <w:pPr>
-        <w:pStyle w:val="Lgende"/>
-        <w:jc w:val="center"/>
-      </w:pPr>
-      <w:r>
-        <w:t xml:space="preserve">Figure </w:t>
-      </w:r>
-      <w:r>
-        <w:fldChar w:fldCharType="begin"/>
-      </w:r>
-      <w:r>
-        <w:instrText xml:space="preserve"> SEQ Figure \* ARABIC </w:instrText>
-      </w:r>
-      <w:r>
-        <w:fldChar w:fldCharType="separate"/>
-      </w:r>
-      <w:r>
-        <w:rPr>
-          <w:noProof/>
-        </w:rPr>
-        <w:t>2</w:t>
-      </w:r>
-      <w:r>
-        <w:rPr>
-          <w:noProof/>
-        </w:rPr>
-        <w:fldChar w:fldCharType="end"/>
-      </w:r>
-      <w:r>
-        <w:t xml:space="preserve"> : Commande pour compiler un fichier </w:t>
-      </w:r>
-      <w:r>
-        <w:t>C</w:t>
-      </w:r>
-      <w:r>
-        <w:t xml:space="preserve"> en fichier dll</w:t>
-      </w:r>
-    </w:p>
-    <w:p>
-      <w:pPr>
-        <w:pStyle w:val="Corpsdetexte"/>
-      </w:pPr>
-      <w:r>
-        <w:t>Il est possible avec GCC d’activer des options pour optimiser la compilation et donc permettre une exécution plus rapide du code. La ligne de commande pour optimiser l’exécution du code (niveau O3) est la suivante :</w:t>
-      </w:r>
-    </w:p>
-    <w:p>
-      <w:pPr>
-        <w:pStyle w:val="Corpsdetexte"/>
-        <w:keepNext/>
-        <w:jc w:val="center"/>
-      </w:pPr>
-      <w:r>
-        <w:rPr>
-          <w:noProof/>
-        </w:rPr>
-        <w:drawing>
-          <wp:inline distT="0" distB="0" distL="0" distR="0" wp14:anchorId="678BB07A" wp14:editId="54E9EBFE">
-            <wp:extent cx="5029200" cy="222856"/>
-            <wp:effectExtent l="0" t="0" r="0" b="6350"/>
-            <wp:docPr id="22" name="Image 22"/>
             <wp:cNvGraphicFramePr>
               <a:graphicFrameLocks xmlns:a="http://schemas.openxmlformats.org/drawingml/2006/main" noChangeAspect="1"/>
             </wp:cNvGraphicFramePr>
@@ -3148,7 +3169,7 @@
                   <pic:spPr>
                     <a:xfrm>
                       <a:off x="0" y="0"/>
-                      <a:ext cx="5552440" cy="246042"/>
+                      <a:ext cx="5136312" cy="233829"/>
                     </a:xfrm>
                     <a:prstGeom prst="rect">
                       <a:avLst/>
@@ -3169,290 +3190,47 @@
       <w:r>
         <w:t xml:space="preserve">Figure </w:t>
       </w:r>
-      <w:r>
-        <w:fldChar w:fldCharType="begin"/>
-      </w:r>
-      <w:r>
-        <w:instrText xml:space="preserve"> SEQ Figure \* ARABIC </w:instrText>
-      </w:r>
-      <w:r>
-        <w:fldChar w:fldCharType="separate"/>
-      </w:r>
+      <w:fldSimple w:instr=" SEQ Figure \* ARABIC ">
+        <w:r>
+          <w:rPr>
+            <w:noProof/>
+          </w:rPr>
+          <w:t>2</w:t>
+        </w:r>
+      </w:fldSimple>
+      <w:r>
+        <w:t xml:space="preserve"> : Commande pour compiler un fichier </w:t>
+      </w:r>
+      <w:r>
+        <w:t>C</w:t>
+      </w:r>
+      <w:r>
+        <w:t xml:space="preserve"> en fichier dll</w:t>
+      </w:r>
+    </w:p>
+    <w:p>
+      <w:pPr>
+        <w:pStyle w:val="Corpsdetexte"/>
+      </w:pPr>
+      <w:r>
+        <w:t>Il est possible avec GCC d’activer des options pour optimiser la compilation et donc permettre une exécution plus rapide du code. La ligne de commande pour optimiser l’exécution du code (niveau O3) est la suivante :</w:t>
+      </w:r>
+    </w:p>
+    <w:p>
+      <w:pPr>
+        <w:pStyle w:val="Corpsdetexte"/>
+        <w:keepNext/>
+        <w:jc w:val="center"/>
+      </w:pPr>
       <w:r>
         <w:rPr>
           <w:noProof/>
         </w:rPr>
-        <w:t>3</w:t>
-      </w:r>
-      <w:r>
-        <w:rPr>
-          <w:noProof/>
-        </w:rPr>
-        <w:fldChar w:fldCharType="end"/>
-      </w:r>
-      <w:r>
-        <w:t xml:space="preserve"> : </w:t>
-      </w:r>
-      <w:r>
-        <w:t xml:space="preserve">Commande pour compiler un fichier </w:t>
-      </w:r>
-      <w:r>
-        <w:t>C</w:t>
-      </w:r>
-      <w:r>
-        <w:t xml:space="preserve"> en fichier dll</w:t>
-      </w:r>
-      <w:r>
-        <w:t xml:space="preserve"> avec l'optimisation O3</w:t>
-      </w:r>
-    </w:p>
-    <w:p>
-      <w:pPr>
-        <w:spacing w:after="160"/>
-        <w:jc w:val="left"/>
-        <w:rPr>
-          <w:rFonts w:eastAsia="Times New Roman" w:cs="Times New Roman"/>
-          <w:i/>
-          <w:iCs/>
-          <w:color w:val="44546A" w:themeColor="text2"/>
-          <w:sz w:val="18"/>
-          <w:szCs w:val="18"/>
-        </w:rPr>
-      </w:pPr>
-      <w:r>
-        <w:br w:type="page"/>
-      </w:r>
-    </w:p>
-    <w:p>
-      <w:pPr>
-        <w:pStyle w:val="Titre1"/>
-        <w:numPr>
-          <w:ilvl w:val="0"/>
-          <w:numId w:val="2"/>
-        </w:numPr>
-      </w:pPr>
-      <w:bookmarkStart w:id="9" w:name="_Toc79494364"/>
-      <w:bookmarkStart w:id="10" w:name="_Toc80037537"/>
-      <w:r>
-        <w:lastRenderedPageBreak/>
-        <w:t>Installation de l’a</w:t>
-      </w:r>
-      <w:r>
-        <w:t>dd-on</w:t>
-      </w:r>
-      <w:bookmarkEnd w:id="9"/>
-      <w:bookmarkEnd w:id="10"/>
-    </w:p>
-    <w:p>
-      <w:r>
-        <w:t xml:space="preserve">Après avoir installé </w:t>
-      </w:r>
-      <w:r>
-        <w:rPr>
-          <w:i/>
-          <w:iCs/>
-        </w:rPr>
-        <w:t>Blender</w:t>
-      </w:r>
-      <w:r>
-        <w:t>, il faut ensuite ajouter l’add-on créé. Pour cela</w:t>
-      </w:r>
-      <w:r>
-        <w:t>,</w:t>
-      </w:r>
-      <w:r>
-        <w:t xml:space="preserve"> il faut créer un nouveau dossier dans le répertoire suivant : </w:t>
-      </w:r>
-    </w:p>
-    <w:p>
-      <w:pPr>
-        <w:jc w:val="center"/>
-        <w:rPr>
-          <w:i/>
-          <w:iCs/>
-        </w:rPr>
-      </w:pPr>
-      <w:r>
-        <w:rPr>
-          <w:i/>
-          <w:iCs/>
-        </w:rPr>
-        <w:t xml:space="preserve">C:\Program Files\Blender </w:t>
-      </w:r>
-      <w:proofErr w:type="spellStart"/>
-      <w:r>
-        <w:rPr>
-          <w:i/>
-          <w:iCs/>
-        </w:rPr>
-        <w:t>Foundation</w:t>
-      </w:r>
-      <w:proofErr w:type="spellEnd"/>
-      <w:r>
-        <w:rPr>
-          <w:i/>
-          <w:iCs/>
-        </w:rPr>
-        <w:t>\Blender 2.92\2.92\scripts\</w:t>
-      </w:r>
-      <w:proofErr w:type="spellStart"/>
-      <w:r>
-        <w:rPr>
-          <w:i/>
-          <w:iCs/>
-        </w:rPr>
-        <w:t>addons</w:t>
-      </w:r>
-      <w:proofErr w:type="spellEnd"/>
-      <w:r>
-        <w:rPr>
-          <w:i/>
-          <w:iCs/>
-        </w:rPr>
-        <w:t>\</w:t>
-      </w:r>
-    </w:p>
-    <w:p>
-      <w:r>
-        <w:t xml:space="preserve">Il faut ensuite ajouter les fichiers de l’add-on dans le dossier créé. </w:t>
-      </w:r>
-      <w:r>
-        <w:t>Il peut être nécessaire d’avoir les droits administrateurs pour créer le dossier et y ajouter les fichiers.</w:t>
-      </w:r>
-    </w:p>
-    <w:p>
-      <w:pPr>
-        <w:rPr>
-          <w:i/>
-          <w:iCs/>
-        </w:rPr>
-      </w:pPr>
-      <w:r>
-        <w:t xml:space="preserve">Après cela, il faut encore autoriser l’add-on sur </w:t>
-      </w:r>
-      <w:r>
-        <w:rPr>
-          <w:i/>
-          <w:iCs/>
-        </w:rPr>
-        <w:t>Blender</w:t>
-      </w:r>
-      <w:r>
-        <w:t>.</w:t>
-      </w:r>
-      <w:r>
-        <w:t xml:space="preserve"> </w:t>
-      </w:r>
-      <w:r>
-        <w:rPr>
-          <w:i/>
-          <w:iCs/>
-        </w:rPr>
-        <w:t>Edit</w:t>
-      </w:r>
-      <w:r>
-        <w:rPr>
-          <w:i/>
-          <w:iCs/>
-        </w:rPr>
-        <w:t xml:space="preserve"> &gt; </w:t>
-      </w:r>
-      <w:proofErr w:type="spellStart"/>
-      <w:r>
-        <w:rPr>
-          <w:i/>
-          <w:iCs/>
-        </w:rPr>
-        <w:t>Preferences</w:t>
-      </w:r>
-      <w:proofErr w:type="spellEnd"/>
-      <w:r>
-        <w:rPr>
-          <w:i/>
-          <w:iCs/>
-        </w:rPr>
-        <w:t>…</w:t>
-      </w:r>
-      <w:r>
-        <w:rPr>
-          <w:i/>
-          <w:iCs/>
-        </w:rPr>
-        <w:t xml:space="preserve"> </w:t>
-      </w:r>
-      <w:r>
-        <w:t>ouvre la fenêtre</w:t>
-      </w:r>
-      <w:r>
-        <w:t xml:space="preserve"> </w:t>
-      </w:r>
-      <w:r>
-        <w:rPr>
-          <w:i/>
-          <w:iCs/>
-        </w:rPr>
-        <w:t xml:space="preserve">Blender </w:t>
-      </w:r>
-      <w:proofErr w:type="spellStart"/>
-      <w:r>
-        <w:rPr>
-          <w:i/>
-          <w:iCs/>
-        </w:rPr>
-        <w:t>Preferences</w:t>
-      </w:r>
-      <w:proofErr w:type="spellEnd"/>
-      <w:r>
-        <w:t xml:space="preserve">. Dans le menu </w:t>
-      </w:r>
-      <w:proofErr w:type="spellStart"/>
-      <w:r>
-        <w:rPr>
-          <w:i/>
-          <w:iCs/>
-        </w:rPr>
-        <w:t>Add-ons</w:t>
-      </w:r>
-      <w:proofErr w:type="spellEnd"/>
-      <w:r>
-        <w:t xml:space="preserve"> se trouve l’add-on </w:t>
-      </w:r>
-      <w:r>
-        <w:rPr>
-          <w:i/>
-          <w:iCs/>
-        </w:rPr>
-        <w:t xml:space="preserve">Support </w:t>
-      </w:r>
-      <w:proofErr w:type="spellStart"/>
-      <w:r>
-        <w:rPr>
-          <w:i/>
-          <w:iCs/>
-        </w:rPr>
-        <w:t>Generator</w:t>
-      </w:r>
-      <w:proofErr w:type="spellEnd"/>
-      <w:r>
-        <w:t xml:space="preserve"> qu’il faut cocher pour autoriser l’add-on sur Blender</w:t>
-      </w:r>
-      <w:r>
-        <w:t>.</w:t>
-      </w:r>
-    </w:p>
-    <w:p>
-      <w:pPr>
-        <w:keepNext/>
-      </w:pPr>
-      <w:r>
-        <w:rPr>
-          <w:noProof/>
-        </w:rPr>
         <w:drawing>
-          <wp:inline distT="0" distB="0" distL="0" distR="0" wp14:anchorId="0AB67D07" wp14:editId="1CAB5603">
-            <wp:extent cx="1318487" cy="1692000"/>
-            <wp:effectExtent l="0" t="0" r="0" b="3810"/>
-            <wp:docPr id="18" name="Image 18"/>
+          <wp:inline distT="0" distB="0" distL="0" distR="0" wp14:anchorId="678BB07A" wp14:editId="54E9EBFE">
+            <wp:extent cx="5029200" cy="222856"/>
+            <wp:effectExtent l="0" t="0" r="0" b="6350"/>
+            <wp:docPr id="22" name="Image 22"/>
             <wp:cNvGraphicFramePr>
               <a:graphicFrameLocks xmlns:a="http://schemas.openxmlformats.org/drawingml/2006/main" noChangeAspect="1"/>
             </wp:cNvGraphicFramePr>
@@ -3472,6 +3250,338 @@
                   <pic:spPr>
                     <a:xfrm>
                       <a:off x="0" y="0"/>
+                      <a:ext cx="5552440" cy="246042"/>
+                    </a:xfrm>
+                    <a:prstGeom prst="rect">
+                      <a:avLst/>
+                    </a:prstGeom>
+                  </pic:spPr>
+                </pic:pic>
+              </a:graphicData>
+            </a:graphic>
+          </wp:inline>
+        </w:drawing>
+      </w:r>
+    </w:p>
+    <w:p>
+      <w:pPr>
+        <w:pStyle w:val="Lgende"/>
+        <w:jc w:val="center"/>
+      </w:pPr>
+      <w:r>
+        <w:t xml:space="preserve">Figure </w:t>
+      </w:r>
+      <w:fldSimple w:instr=" SEQ Figure \* ARABIC ">
+        <w:r>
+          <w:rPr>
+            <w:noProof/>
+          </w:rPr>
+          <w:t>3</w:t>
+        </w:r>
+      </w:fldSimple>
+      <w:r>
+        <w:t xml:space="preserve"> : </w:t>
+      </w:r>
+      <w:r>
+        <w:t xml:space="preserve">Commande pour compiler un fichier </w:t>
+      </w:r>
+      <w:r>
+        <w:t>C</w:t>
+      </w:r>
+      <w:r>
+        <w:t xml:space="preserve"> en fichier dll</w:t>
+      </w:r>
+      <w:r>
+        <w:t xml:space="preserve"> avec l'optimisation O3</w:t>
+      </w:r>
+    </w:p>
+    <w:p>
+      <w:pPr>
+        <w:spacing w:after="160"/>
+        <w:jc w:val="left"/>
+        <w:rPr>
+          <w:rFonts w:eastAsia="Times New Roman" w:cs="Times New Roman"/>
+          <w:i/>
+          <w:iCs/>
+          <w:color w:val="44546A" w:themeColor="text2"/>
+          <w:sz w:val="18"/>
+          <w:szCs w:val="18"/>
+        </w:rPr>
+      </w:pPr>
+      <w:r>
+        <w:br w:type="page"/>
+      </w:r>
+    </w:p>
+    <w:p>
+      <w:pPr>
+        <w:pStyle w:val="Titre1"/>
+        <w:numPr>
+          <w:ilvl w:val="0"/>
+          <w:numId w:val="2"/>
+        </w:numPr>
+      </w:pPr>
+      <w:bookmarkStart w:id="13" w:name="_Toc79494364"/>
+      <w:bookmarkStart w:id="14" w:name="_Toc80121232"/>
+      <w:bookmarkStart w:id="15" w:name="_Toc80129452"/>
+      <w:r>
+        <w:lastRenderedPageBreak/>
+        <w:t>Installation de l’a</w:t>
+      </w:r>
+      <w:r>
+        <w:t>dd-on</w:t>
+      </w:r>
+      <w:bookmarkEnd w:id="13"/>
+      <w:bookmarkEnd w:id="14"/>
+      <w:bookmarkEnd w:id="15"/>
+    </w:p>
+    <w:p>
+      <w:r>
+        <w:t xml:space="preserve">Après avoir installé </w:t>
+      </w:r>
+      <w:r>
+        <w:rPr>
+          <w:i/>
+          <w:iCs/>
+        </w:rPr>
+        <w:t>Blender</w:t>
+      </w:r>
+      <w:r>
+        <w:t>, il faut ensuite ajouter l’add-on créé. Pour cela</w:t>
+      </w:r>
+      <w:r>
+        <w:t>,</w:t>
+      </w:r>
+      <w:r>
+        <w:t xml:space="preserve"> il faut créer un nouveau dossier dans le répertoire suivant : </w:t>
+      </w:r>
+    </w:p>
+    <w:p>
+      <w:pPr>
+        <w:jc w:val="center"/>
+        <w:rPr>
+          <w:i/>
+          <w:iCs/>
+        </w:rPr>
+      </w:pPr>
+      <w:r>
+        <w:rPr>
+          <w:i/>
+          <w:iCs/>
+        </w:rPr>
+        <w:t xml:space="preserve">C:\Program Files\Blender </w:t>
+      </w:r>
+      <w:proofErr w:type="spellStart"/>
+      <w:r>
+        <w:rPr>
+          <w:i/>
+          <w:iCs/>
+        </w:rPr>
+        <w:t>Foundation</w:t>
+      </w:r>
+      <w:proofErr w:type="spellEnd"/>
+      <w:r>
+        <w:rPr>
+          <w:i/>
+          <w:iCs/>
+        </w:rPr>
+        <w:t>\Blender 2.92\2.92\scripts\</w:t>
+      </w:r>
+      <w:proofErr w:type="spellStart"/>
+      <w:r>
+        <w:rPr>
+          <w:i/>
+          <w:iCs/>
+        </w:rPr>
+        <w:t>addons</w:t>
+      </w:r>
+      <w:proofErr w:type="spellEnd"/>
+      <w:r>
+        <w:rPr>
+          <w:i/>
+          <w:iCs/>
+        </w:rPr>
+        <w:t>\</w:t>
+      </w:r>
+    </w:p>
+    <w:p>
+      <w:r>
+        <w:t xml:space="preserve">Il faut ensuite ajouter les fichiers de l’add-on dans le dossier créé. </w:t>
+      </w:r>
+      <w:r>
+        <w:t>Il peut être nécessaire d’avoir les droits administrateurs pour créer le dossier et y ajouter les fichiers.</w:t>
+      </w:r>
+    </w:p>
+    <w:p>
+      <w:pPr>
+        <w:rPr>
+          <w:i/>
+          <w:iCs/>
+        </w:rPr>
+      </w:pPr>
+      <w:r>
+        <w:t xml:space="preserve">Après cela, il faut encore autoriser l’add-on sur </w:t>
+      </w:r>
+      <w:r>
+        <w:rPr>
+          <w:i/>
+          <w:iCs/>
+        </w:rPr>
+        <w:t>Blender</w:t>
+      </w:r>
+      <w:r>
+        <w:t>.</w:t>
+      </w:r>
+      <w:r>
+        <w:t xml:space="preserve"> </w:t>
+      </w:r>
+      <w:r>
+        <w:rPr>
+          <w:i/>
+          <w:iCs/>
+        </w:rPr>
+        <w:t>Edit</w:t>
+      </w:r>
+      <w:r>
+        <w:rPr>
+          <w:i/>
+          <w:iCs/>
+        </w:rPr>
+        <w:t xml:space="preserve"> &gt; </w:t>
+      </w:r>
+      <w:proofErr w:type="spellStart"/>
+      <w:r>
+        <w:rPr>
+          <w:i/>
+          <w:iCs/>
+        </w:rPr>
+        <w:t>Preferences</w:t>
+      </w:r>
+      <w:proofErr w:type="spellEnd"/>
+      <w:r>
+        <w:rPr>
+          <w:i/>
+          <w:iCs/>
+        </w:rPr>
+        <w:t>…</w:t>
+      </w:r>
+      <w:r>
+        <w:rPr>
+          <w:i/>
+          <w:iCs/>
+        </w:rPr>
+        <w:t xml:space="preserve"> </w:t>
+      </w:r>
+      <w:r>
+        <w:t>ouvre la fenêtre</w:t>
+      </w:r>
+      <w:r>
+        <w:t xml:space="preserve"> </w:t>
+      </w:r>
+      <w:r>
+        <w:rPr>
+          <w:i/>
+          <w:iCs/>
+        </w:rPr>
+        <w:t xml:space="preserve">Blender </w:t>
+      </w:r>
+      <w:proofErr w:type="spellStart"/>
+      <w:r>
+        <w:rPr>
+          <w:i/>
+          <w:iCs/>
+        </w:rPr>
+        <w:t>Preferences</w:t>
+      </w:r>
+      <w:proofErr w:type="spellEnd"/>
+      <w:r>
+        <w:t xml:space="preserve">. Dans le menu </w:t>
+      </w:r>
+      <w:proofErr w:type="spellStart"/>
+      <w:r>
+        <w:rPr>
+          <w:i/>
+          <w:iCs/>
+        </w:rPr>
+        <w:t>Add-ons</w:t>
+      </w:r>
+      <w:proofErr w:type="spellEnd"/>
+      <w:r>
+        <w:t xml:space="preserve"> </w:t>
+      </w:r>
+      <w:r>
+        <w:t xml:space="preserve">de cette fenêtre </w:t>
+      </w:r>
+      <w:r>
+        <w:t xml:space="preserve">se trouve l’add-on </w:t>
+      </w:r>
+      <w:r>
+        <w:rPr>
+          <w:i/>
+          <w:iCs/>
+        </w:rPr>
+        <w:t xml:space="preserve">Support </w:t>
+      </w:r>
+      <w:proofErr w:type="spellStart"/>
+      <w:r>
+        <w:rPr>
+          <w:i/>
+          <w:iCs/>
+        </w:rPr>
+        <w:t>Generator</w:t>
+      </w:r>
+      <w:proofErr w:type="spellEnd"/>
+      <w:r>
+        <w:t xml:space="preserve"> qu’il faut cocher pour </w:t>
+      </w:r>
+      <w:r>
+        <w:t>l’</w:t>
+      </w:r>
+      <w:r>
+        <w:t xml:space="preserve">autoriser sur </w:t>
+      </w:r>
+      <w:r>
+        <w:rPr>
+          <w:i/>
+          <w:iCs/>
+        </w:rPr>
+        <w:t>Blender</w:t>
+      </w:r>
+      <w:r>
+        <w:t>.</w:t>
+      </w:r>
+    </w:p>
+    <w:p>
+      <w:pPr>
+        <w:keepNext/>
+      </w:pPr>
+      <w:r>
+        <w:rPr>
+          <w:noProof/>
+        </w:rPr>
+        <w:drawing>
+          <wp:inline distT="0" distB="0" distL="0" distR="0" wp14:anchorId="0AB67D07" wp14:editId="1CAB5603">
+            <wp:extent cx="1318487" cy="1692000"/>
+            <wp:effectExtent l="0" t="0" r="0" b="3810"/>
+            <wp:docPr id="18" name="Image 18"/>
+            <wp:cNvGraphicFramePr>
+              <a:graphicFrameLocks xmlns:a="http://schemas.openxmlformats.org/drawingml/2006/main" noChangeAspect="1"/>
+            </wp:cNvGraphicFramePr>
+            <a:graphic xmlns:a="http://schemas.openxmlformats.org/drawingml/2006/main">
+              <a:graphicData uri="http://schemas.openxmlformats.org/drawingml/2006/picture">
+                <pic:pic xmlns:pic="http://schemas.openxmlformats.org/drawingml/2006/picture">
+                  <pic:nvPicPr>
+                    <pic:cNvPr id="1" name=""/>
+                    <pic:cNvPicPr/>
+                  </pic:nvPicPr>
+                  <pic:blipFill>
+                    <a:blip r:embed="rId22"/>
+                    <a:stretch>
+                      <a:fillRect/>
+                    </a:stretch>
+                  </pic:blipFill>
+                  <pic:spPr>
+                    <a:xfrm>
+                      <a:off x="0" y="0"/>
                       <a:ext cx="1318487" cy="1692000"/>
                     </a:xfrm>
                     <a:prstGeom prst="rect">
@@ -3510,7 +3620,7 @@
                     <pic:cNvPicPr/>
                   </pic:nvPicPr>
                   <pic:blipFill>
-                    <a:blip r:embed="rId22"/>
+                    <a:blip r:embed="rId23"/>
                     <a:stretch>
                       <a:fillRect/>
                     </a:stretch>
@@ -3539,27 +3649,14 @@
       <w:r>
         <w:t xml:space="preserve">Figure </w:t>
       </w:r>
-      <w:r>
-        <w:fldChar w:fldCharType="begin"/>
-      </w:r>
-      <w:r>
-        <w:instrText xml:space="preserve"> SEQ Figure \* ARABIC </w:instrText>
-      </w:r>
-      <w:r>
-        <w:fldChar w:fldCharType="separate"/>
-      </w:r>
-      <w:r>
-        <w:rPr>
-          <w:noProof/>
-        </w:rPr>
-        <w:t>4</w:t>
-      </w:r>
-      <w:r>
-        <w:rPr>
-          <w:noProof/>
-        </w:rPr>
-        <w:fldChar w:fldCharType="end"/>
-      </w:r>
+      <w:fldSimple w:instr=" SEQ Figure \* ARABIC ">
+        <w:r>
+          <w:rPr>
+            <w:noProof/>
+          </w:rPr>
+          <w:t>4</w:t>
+        </w:r>
+      </w:fldSimple>
       <w:r>
         <w:t xml:space="preserve"> : Différentes étapes pour autoriser l'add-on créé</w:t>
       </w:r>
@@ -3572,16 +3669,18 @@
           <w:numId w:val="2"/>
         </w:numPr>
       </w:pPr>
-      <w:bookmarkStart w:id="11" w:name="_Toc79494365"/>
-      <w:bookmarkStart w:id="12" w:name="_Toc80037538"/>
+      <w:bookmarkStart w:id="16" w:name="_Toc79494365"/>
+      <w:bookmarkStart w:id="17" w:name="_Toc80121233"/>
+      <w:bookmarkStart w:id="18" w:name="_Toc80129453"/>
       <w:r>
         <w:t>Position de l’add-on</w:t>
       </w:r>
-      <w:bookmarkEnd w:id="11"/>
+      <w:bookmarkEnd w:id="16"/>
       <w:r>
         <w:t xml:space="preserve"> sur Blender</w:t>
       </w:r>
-      <w:bookmarkEnd w:id="12"/>
+      <w:bookmarkEnd w:id="17"/>
+      <w:bookmarkEnd w:id="18"/>
     </w:p>
     <w:p>
       <w:r>
@@ -3764,7 +3863,7 @@
                     <pic:cNvPicPr/>
                   </pic:nvPicPr>
                   <pic:blipFill>
-                    <a:blip r:embed="rId23"/>
+                    <a:blip r:embed="rId24"/>
                     <a:stretch>
                       <a:fillRect/>
                     </a:stretch>
@@ -3793,27 +3892,14 @@
       <w:r>
         <w:t xml:space="preserve">Figure </w:t>
       </w:r>
-      <w:r>
-        <w:fldChar w:fldCharType="begin"/>
-      </w:r>
-      <w:r>
-        <w:instrText xml:space="preserve"> SEQ Figure \* ARABIC </w:instrText>
-      </w:r>
-      <w:r>
-        <w:fldChar w:fldCharType="separate"/>
-      </w:r>
-      <w:r>
-        <w:rPr>
-          <w:noProof/>
-        </w:rPr>
-        <w:t>5</w:t>
-      </w:r>
-      <w:r>
-        <w:rPr>
-          <w:noProof/>
-        </w:rPr>
-        <w:fldChar w:fldCharType="end"/>
-      </w:r>
+      <w:fldSimple w:instr=" SEQ Figure \* ARABIC ">
+        <w:r>
+          <w:rPr>
+            <w:noProof/>
+          </w:rPr>
+          <w:t>5</w:t>
+        </w:r>
+      </w:fldSimple>
       <w:r>
         <w:t xml:space="preserve"> : Position de l'add-on</w:t>
       </w:r>
@@ -3826,28 +3912,18 @@
           <w:numId w:val="2"/>
         </w:numPr>
       </w:pPr>
-      <w:bookmarkStart w:id="13" w:name="_Toc79494366"/>
-      <w:bookmarkStart w:id="14" w:name="_Toc80037539"/>
+      <w:bookmarkStart w:id="19" w:name="_Toc79494366"/>
+      <w:bookmarkStart w:id="20" w:name="_Toc80121234"/>
+      <w:bookmarkStart w:id="21" w:name="_Toc80129454"/>
       <w:r>
         <w:lastRenderedPageBreak/>
         <w:t>Conseils Blender</w:t>
       </w:r>
-      <w:bookmarkEnd w:id="13"/>
-      <w:bookmarkEnd w:id="14"/>
-    </w:p>
-    <w:p>
-      <w:r>
-        <w:t>Blender possède plusieurs fonctionnalités importantes à connaître afin de pouvoir correctement utiliser l’add-on.</w:t>
-      </w:r>
-      <w:r>
-        <w:t xml:space="preserve"> La documentation sur</w:t>
-      </w:r>
-      <w:r>
-        <w:t xml:space="preserve"> l’API de</w:t>
-      </w:r>
-      <w:r>
-        <w:t xml:space="preserve"> </w:t>
-      </w:r>
+      <w:bookmarkEnd w:id="19"/>
+      <w:bookmarkEnd w:id="20"/>
+      <w:bookmarkEnd w:id="21"/>
+    </w:p>
+    <w:p>
       <w:r>
         <w:rPr>
           <w:i/>
@@ -3856,6 +3932,25 @@
         <w:t>Blender</w:t>
       </w:r>
       <w:r>
+        <w:t xml:space="preserve"> possède plusieurs fonctionnalités importantes à connaître afin de pouvoir correctement utiliser l’add-on.</w:t>
+      </w:r>
+      <w:r>
+        <w:t xml:space="preserve"> La documentation sur</w:t>
+      </w:r>
+      <w:r>
+        <w:t xml:space="preserve"> l’API de</w:t>
+      </w:r>
+      <w:r>
+        <w:t xml:space="preserve"> </w:t>
+      </w:r>
+      <w:r>
+        <w:rPr>
+          <w:i/>
+          <w:iCs/>
+        </w:rPr>
+        <w:t>Blender</w:t>
+      </w:r>
+      <w:r>
         <w:t xml:space="preserve"> peut être trouvé </w:t>
       </w:r>
       <w:r>
@@ -3870,7 +3965,7 @@
       <w:r>
         <w:br/>
       </w:r>
-      <w:hyperlink r:id="rId24" w:history="1">
+      <w:hyperlink r:id="rId25" w:history="1">
         <w:r>
           <w:rPr>
             <w:rStyle w:val="Lienhypertexte"/>
@@ -4037,64 +4132,6 @@
             <wp:extent cx="1722114" cy="1368000"/>
             <wp:effectExtent l="0" t="0" r="0" b="3810"/>
             <wp:docPr id="3" name="Image 3"/>
-            <wp:cNvGraphicFramePr>
-              <a:graphicFrameLocks xmlns:a="http://schemas.openxmlformats.org/drawingml/2006/main" noChangeAspect="1"/>
-            </wp:cNvGraphicFramePr>
-            <a:graphic xmlns:a="http://schemas.openxmlformats.org/drawingml/2006/main">
-              <a:graphicData uri="http://schemas.openxmlformats.org/drawingml/2006/picture">
-                <pic:pic xmlns:pic="http://schemas.openxmlformats.org/drawingml/2006/picture">
-                  <pic:nvPicPr>
-                    <pic:cNvPr id="1" name=""/>
-                    <pic:cNvPicPr/>
-                  </pic:nvPicPr>
-                  <pic:blipFill>
-                    <a:blip r:embed="rId25"/>
-                    <a:stretch>
-                      <a:fillRect/>
-                    </a:stretch>
-                  </pic:blipFill>
-                  <pic:spPr>
-                    <a:xfrm>
-                      <a:off x="0" y="0"/>
-                      <a:ext cx="1722114" cy="1368000"/>
-                    </a:xfrm>
-                    <a:prstGeom prst="rect">
-                      <a:avLst/>
-                    </a:prstGeom>
-                  </pic:spPr>
-                </pic:pic>
-              </a:graphicData>
-            </a:graphic>
-          </wp:inline>
-        </w:drawing>
-      </w:r>
-      <w:r>
-        <w:t xml:space="preserve"> </w:t>
-      </w:r>
-      <w:r>
-        <w:t>(</w:t>
-      </w:r>
-      <w:r>
-        <w:t>a</w:t>
-      </w:r>
-      <w:r>
-        <w:t>)</w:t>
-      </w:r>
-      <w:r>
-        <w:t xml:space="preserve">     </w:t>
-      </w:r>
-      <w:r>
-        <w:t xml:space="preserve"> </w:t>
-      </w:r>
-      <w:r>
-        <w:rPr>
-          <w:noProof/>
-        </w:rPr>
-        <w:drawing>
-          <wp:inline distT="0" distB="0" distL="0" distR="0" wp14:anchorId="4A71A6D3" wp14:editId="2B19EDFE">
-            <wp:extent cx="3377006" cy="1368000"/>
-            <wp:effectExtent l="0" t="0" r="0" b="3810"/>
-            <wp:docPr id="4" name="Image 4"/>
             <wp:cNvGraphicFramePr>
               <a:graphicFrameLocks xmlns:a="http://schemas.openxmlformats.org/drawingml/2006/main" noChangeAspect="1"/>
             </wp:cNvGraphicFramePr>
@@ -4114,6 +4151,64 @@
                   <pic:spPr>
                     <a:xfrm>
                       <a:off x="0" y="0"/>
+                      <a:ext cx="1722114" cy="1368000"/>
+                    </a:xfrm>
+                    <a:prstGeom prst="rect">
+                      <a:avLst/>
+                    </a:prstGeom>
+                  </pic:spPr>
+                </pic:pic>
+              </a:graphicData>
+            </a:graphic>
+          </wp:inline>
+        </w:drawing>
+      </w:r>
+      <w:r>
+        <w:t xml:space="preserve"> </w:t>
+      </w:r>
+      <w:r>
+        <w:t>(</w:t>
+      </w:r>
+      <w:r>
+        <w:t>a</w:t>
+      </w:r>
+      <w:r>
+        <w:t>)</w:t>
+      </w:r>
+      <w:r>
+        <w:t xml:space="preserve">     </w:t>
+      </w:r>
+      <w:r>
+        <w:t xml:space="preserve"> </w:t>
+      </w:r>
+      <w:r>
+        <w:rPr>
+          <w:noProof/>
+        </w:rPr>
+        <w:drawing>
+          <wp:inline distT="0" distB="0" distL="0" distR="0" wp14:anchorId="4A71A6D3" wp14:editId="2B19EDFE">
+            <wp:extent cx="3377006" cy="1368000"/>
+            <wp:effectExtent l="0" t="0" r="0" b="3810"/>
+            <wp:docPr id="4" name="Image 4"/>
+            <wp:cNvGraphicFramePr>
+              <a:graphicFrameLocks xmlns:a="http://schemas.openxmlformats.org/drawingml/2006/main" noChangeAspect="1"/>
+            </wp:cNvGraphicFramePr>
+            <a:graphic xmlns:a="http://schemas.openxmlformats.org/drawingml/2006/main">
+              <a:graphicData uri="http://schemas.openxmlformats.org/drawingml/2006/picture">
+                <pic:pic xmlns:pic="http://schemas.openxmlformats.org/drawingml/2006/picture">
+                  <pic:nvPicPr>
+                    <pic:cNvPr id="1" name=""/>
+                    <pic:cNvPicPr/>
+                  </pic:nvPicPr>
+                  <pic:blipFill>
+                    <a:blip r:embed="rId27"/>
+                    <a:stretch>
+                      <a:fillRect/>
+                    </a:stretch>
+                  </pic:blipFill>
+                  <pic:spPr>
+                    <a:xfrm>
+                      <a:off x="0" y="0"/>
                       <a:ext cx="3377006" cy="1368000"/>
                     </a:xfrm>
                     <a:prstGeom prst="rect">
@@ -4150,27 +4245,14 @@
       <w:r>
         <w:t xml:space="preserve">Figure </w:t>
       </w:r>
-      <w:r>
-        <w:fldChar w:fldCharType="begin"/>
-      </w:r>
-      <w:r>
-        <w:instrText xml:space="preserve"> SEQ Figure \* ARABIC </w:instrText>
-      </w:r>
-      <w:r>
-        <w:fldChar w:fldCharType="separate"/>
-      </w:r>
-      <w:r>
-        <w:rPr>
-          <w:noProof/>
-        </w:rPr>
-        <w:t>6</w:t>
-      </w:r>
-      <w:r>
-        <w:rPr>
-          <w:noProof/>
-        </w:rPr>
-        <w:fldChar w:fldCharType="end"/>
-      </w:r>
+      <w:fldSimple w:instr=" SEQ Figure \* ARABIC ">
+        <w:r>
+          <w:rPr>
+            <w:noProof/>
+          </w:rPr>
+          <w:t>6</w:t>
+        </w:r>
+      </w:fldSimple>
       <w:r>
         <w:t xml:space="preserve"> : Choix du mode et de la sélection en mode </w:t>
       </w:r>
@@ -4400,7 +4482,7 @@
                     <pic:cNvPicPr/>
                   </pic:nvPicPr>
                   <pic:blipFill>
-                    <a:blip r:embed="rId27"/>
+                    <a:blip r:embed="rId28"/>
                     <a:stretch>
                       <a:fillRect/>
                     </a:stretch>
@@ -4432,42 +4514,43 @@
       <w:r>
         <w:t xml:space="preserve">Figure </w:t>
       </w:r>
-      <w:r>
-        <w:fldChar w:fldCharType="begin"/>
-      </w:r>
-      <w:r>
-        <w:instrText xml:space="preserve"> SEQ Figure \* ARABIC </w:instrText>
-      </w:r>
-      <w:r>
-        <w:fldChar w:fldCharType="separate"/>
-      </w:r>
-      <w:r>
+      <w:fldSimple w:instr=" SEQ Figure \* ARABIC ">
+        <w:r>
+          <w:rPr>
+            <w:noProof/>
+          </w:rPr>
+          <w:t>7</w:t>
+        </w:r>
+      </w:fldSimple>
+      <w:r>
+        <w:t xml:space="preserve"> : Etapes pour afficher le terminal de Blender</w:t>
+      </w:r>
+    </w:p>
+    <w:p>
+      <w:pPr>
         <w:rPr>
           <w:noProof/>
         </w:rPr>
-        <w:t>7</w:t>
-      </w:r>
+      </w:pPr>
       <w:r>
         <w:rPr>
           <w:noProof/>
         </w:rPr>
-        <w:fldChar w:fldCharType="end"/>
-      </w:r>
-      <w:r>
-        <w:t xml:space="preserve"> : Etapes pour afficher le terminal de Blender</w:t>
-      </w:r>
-    </w:p>
-    <w:p>
-      <w:pPr>
-        <w:rPr>
+        <w:t xml:space="preserve">D’autres astuces sur </w:t>
+      </w:r>
+      <w:r>
+        <w:rPr>
+          <w:i/>
+          <w:iCs/>
           <w:noProof/>
         </w:rPr>
-      </w:pPr>
+        <w:t>Blender</w:t>
+      </w:r>
       <w:r>
         <w:rPr>
           <w:noProof/>
         </w:rPr>
-        <w:t xml:space="preserve">D’autres astuces sur Blender sont disponibles </w:t>
+        <w:t xml:space="preserve"> sont disponibles </w:t>
       </w:r>
       <w:r>
         <w:rPr>
@@ -4493,7 +4576,7 @@
         </w:rPr>
         <w:br/>
       </w:r>
-      <w:hyperlink r:id="rId28" w:history="1">
+      <w:hyperlink r:id="rId29" w:history="1">
         <w:r>
           <w:rPr>
             <w:rStyle w:val="Lienhypertexte"/>
@@ -4523,14 +4606,16 @@
           <w:numId w:val="2"/>
         </w:numPr>
       </w:pPr>
-      <w:bookmarkStart w:id="15" w:name="_Toc79494367"/>
-      <w:bookmarkStart w:id="16" w:name="_Toc80037540"/>
+      <w:bookmarkStart w:id="22" w:name="_Toc79494367"/>
+      <w:bookmarkStart w:id="23" w:name="_Toc80121235"/>
+      <w:bookmarkStart w:id="24" w:name="_Toc80129455"/>
       <w:r>
         <w:lastRenderedPageBreak/>
         <w:t>Fonctionnalités</w:t>
       </w:r>
-      <w:bookmarkEnd w:id="15"/>
-      <w:bookmarkEnd w:id="16"/>
+      <w:bookmarkEnd w:id="22"/>
+      <w:bookmarkEnd w:id="23"/>
+      <w:bookmarkEnd w:id="24"/>
     </w:p>
     <w:p>
       <w:pPr>
@@ -4540,8 +4625,9 @@
           <w:numId w:val="2"/>
         </w:numPr>
       </w:pPr>
-      <w:bookmarkStart w:id="17" w:name="_Toc79494368"/>
-      <w:bookmarkStart w:id="18" w:name="_Toc80037541"/>
+      <w:bookmarkStart w:id="25" w:name="_Toc79494368"/>
+      <w:bookmarkStart w:id="26" w:name="_Toc80121236"/>
+      <w:bookmarkStart w:id="27" w:name="_Toc80129456"/>
       <w:r>
         <w:t xml:space="preserve">Menu </w:t>
       </w:r>
@@ -4552,8 +4638,9 @@
         </w:rPr>
         <w:t>Import/Export</w:t>
       </w:r>
-      <w:bookmarkEnd w:id="17"/>
-      <w:bookmarkEnd w:id="18"/>
+      <w:bookmarkEnd w:id="25"/>
+      <w:bookmarkEnd w:id="26"/>
+      <w:bookmarkEnd w:id="27"/>
     </w:p>
     <w:p>
       <w:pPr>
@@ -4621,27 +4708,14 @@
                             <w:r>
                               <w:t xml:space="preserve">Figure </w:t>
                             </w:r>
-                            <w:r>
-                              <w:fldChar w:fldCharType="begin"/>
-                            </w:r>
-                            <w:r>
-                              <w:instrText xml:space="preserve"> SEQ Figure \* ARABIC </w:instrText>
-                            </w:r>
-                            <w:r>
-                              <w:fldChar w:fldCharType="separate"/>
-                            </w:r>
-                            <w:r>
-                              <w:rPr>
-                                <w:noProof/>
-                              </w:rPr>
-                              <w:t>8</w:t>
-                            </w:r>
-                            <w:r>
-                              <w:rPr>
-                                <w:noProof/>
-                              </w:rPr>
-                              <w:fldChar w:fldCharType="end"/>
-                            </w:r>
+                            <w:fldSimple w:instr=" SEQ Figure \* ARABIC ">
+                              <w:r>
+                                <w:rPr>
+                                  <w:noProof/>
+                                </w:rPr>
+                                <w:t>8</w:t>
+                              </w:r>
+                            </w:fldSimple>
                             <w:r>
                               <w:t xml:space="preserve"> : Menu Import/Export</w:t>
                             </w:r>
@@ -4680,27 +4754,14 @@
                       <w:r>
                         <w:t xml:space="preserve">Figure </w:t>
                       </w:r>
-                      <w:r>
-                        <w:fldChar w:fldCharType="begin"/>
-                      </w:r>
-                      <w:r>
-                        <w:instrText xml:space="preserve"> SEQ Figure \* ARABIC </w:instrText>
-                      </w:r>
-                      <w:r>
-                        <w:fldChar w:fldCharType="separate"/>
-                      </w:r>
-                      <w:r>
-                        <w:rPr>
-                          <w:noProof/>
-                        </w:rPr>
-                        <w:t>8</w:t>
-                      </w:r>
-                      <w:r>
-                        <w:rPr>
-                          <w:noProof/>
-                        </w:rPr>
-                        <w:fldChar w:fldCharType="end"/>
-                      </w:r>
+                      <w:fldSimple w:instr=" SEQ Figure \* ARABIC ">
+                        <w:r>
+                          <w:rPr>
+                            <w:noProof/>
+                          </w:rPr>
+                          <w:t>8</w:t>
+                        </w:r>
+                      </w:fldSimple>
                       <w:r>
                         <w:t xml:space="preserve"> : Menu Import/Export</w:t>
                       </w:r>
@@ -4749,7 +4810,7 @@
                     <pic:cNvPicPr/>
                   </pic:nvPicPr>
                   <pic:blipFill>
-                    <a:blip r:embed="rId29">
+                    <a:blip r:embed="rId30">
                       <a:extLst>
                         <a:ext uri="{28A0092B-C50C-407E-A947-70E740481C1C}">
                           <a14:useLocalDpi xmlns:a14="http://schemas.microsoft.com/office/drawing/2010/main" val="0"/>
@@ -4799,7 +4860,17 @@
         <w:t>Il</w:t>
       </w:r>
       <w:r>
-        <w:t xml:space="preserve"> permet de changer l’échelle de Blender de m à mm</w:t>
+        <w:t xml:space="preserve"> permet de changer l’échelle de </w:t>
+      </w:r>
+      <w:r>
+        <w:rPr>
+          <w:i/>
+          <w:iCs/>
+        </w:rPr>
+        <w:t>Blender</w:t>
+      </w:r>
+      <w:r>
+        <w:t xml:space="preserve"> de m à mm</w:t>
       </w:r>
       <w:r>
         <w:t xml:space="preserve"> et donc changer l’unité dans les </w:t>
@@ -5133,8 +5204,9 @@
           <w:iCs w:val="0"/>
         </w:rPr>
       </w:pPr>
-      <w:bookmarkStart w:id="19" w:name="_Toc79494369"/>
-      <w:bookmarkStart w:id="20" w:name="_Toc80037542"/>
+      <w:bookmarkStart w:id="28" w:name="_Toc79494369"/>
+      <w:bookmarkStart w:id="29" w:name="_Toc80121237"/>
+      <w:bookmarkStart w:id="30" w:name="_Toc80129457"/>
       <w:r>
         <w:t xml:space="preserve">Menu </w:t>
       </w:r>
@@ -5145,8 +5217,9 @@
         </w:rPr>
         <w:t>Rotation and offset</w:t>
       </w:r>
-      <w:bookmarkEnd w:id="19"/>
-      <w:bookmarkEnd w:id="20"/>
+      <w:bookmarkEnd w:id="28"/>
+      <w:bookmarkEnd w:id="29"/>
+      <w:bookmarkEnd w:id="30"/>
     </w:p>
     <w:p>
       <w:pPr>
@@ -5214,27 +5287,14 @@
                             <w:r>
                               <w:t xml:space="preserve">Figure </w:t>
                             </w:r>
-                            <w:r>
-                              <w:fldChar w:fldCharType="begin"/>
-                            </w:r>
-                            <w:r>
-                              <w:instrText xml:space="preserve"> SEQ Figure \* ARABIC </w:instrText>
-                            </w:r>
-                            <w:r>
-                              <w:fldChar w:fldCharType="separate"/>
-                            </w:r>
-                            <w:r>
-                              <w:rPr>
-                                <w:noProof/>
-                              </w:rPr>
-                              <w:t>9</w:t>
-                            </w:r>
-                            <w:r>
-                              <w:rPr>
-                                <w:noProof/>
-                              </w:rPr>
-                              <w:fldChar w:fldCharType="end"/>
-                            </w:r>
+                            <w:fldSimple w:instr=" SEQ Figure \* ARABIC ">
+                              <w:r>
+                                <w:rPr>
+                                  <w:noProof/>
+                                </w:rPr>
+                                <w:t>9</w:t>
+                              </w:r>
+                            </w:fldSimple>
                             <w:r>
                               <w:t xml:space="preserve"> : Menu Rotation and offset</w:t>
                             </w:r>
@@ -5269,27 +5329,14 @@
                       <w:r>
                         <w:t xml:space="preserve">Figure </w:t>
                       </w:r>
-                      <w:r>
-                        <w:fldChar w:fldCharType="begin"/>
-                      </w:r>
-                      <w:r>
-                        <w:instrText xml:space="preserve"> SEQ Figure \* ARABIC </w:instrText>
-                      </w:r>
-                      <w:r>
-                        <w:fldChar w:fldCharType="separate"/>
-                      </w:r>
-                      <w:r>
-                        <w:rPr>
-                          <w:noProof/>
-                        </w:rPr>
-                        <w:t>9</w:t>
-                      </w:r>
-                      <w:r>
-                        <w:rPr>
-                          <w:noProof/>
-                        </w:rPr>
-                        <w:fldChar w:fldCharType="end"/>
-                      </w:r>
+                      <w:fldSimple w:instr=" SEQ Figure \* ARABIC ">
+                        <w:r>
+                          <w:rPr>
+                            <w:noProof/>
+                          </w:rPr>
+                          <w:t>9</w:t>
+                        </w:r>
+                      </w:fldSimple>
                       <w:r>
                         <w:t xml:space="preserve"> : Menu Rotation and offset</w:t>
                       </w:r>
@@ -5338,7 +5385,7 @@
                     <pic:cNvPicPr/>
                   </pic:nvPicPr>
                   <pic:blipFill>
-                    <a:blip r:embed="rId30">
+                    <a:blip r:embed="rId31">
                       <a:extLst>
                         <a:ext uri="{28A0092B-C50C-407E-A947-70E740481C1C}">
                           <a14:useLocalDpi xmlns:a14="http://schemas.microsoft.com/office/drawing/2010/main" val="0"/>
@@ -5511,7 +5558,19 @@
       </w:r>
       <w:r>
         <w:br/>
-        <w:t>Il faut sélectionner un objet avant de pouvoir modifier la valeur de ce paramètre.</w:t>
+        <w:t>Il faut sélectionner un objet avant de pouvoir modifier la valeur de ce</w:t>
+      </w:r>
+      <w:r>
+        <w:t>s</w:t>
+      </w:r>
+      <w:r>
+        <w:t xml:space="preserve"> paramètre</w:t>
+      </w:r>
+      <w:r>
+        <w:t>s</w:t>
+      </w:r>
+      <w:r>
+        <w:t>.</w:t>
       </w:r>
       <w:r>
         <w:tab/>
@@ -5536,6 +5595,7 @@
         </w:rPr>
         <w:t xml:space="preserve"> « </w:t>
       </w:r>
+      <w:proofErr w:type="gramStart"/>
       <w:r>
         <w:rPr>
           <w:rStyle w:val="Accentuationintense"/>
@@ -5546,6 +5606,13 @@
         <w:rPr>
           <w:rStyle w:val="Accentuationintense"/>
         </w:rPr>
+        <w:t xml:space="preserve"> z</w:t>
+      </w:r>
+      <w:proofErr w:type="gramEnd"/>
+      <w:r>
+        <w:rPr>
+          <w:rStyle w:val="Accentuationintense"/>
+        </w:rPr>
         <w:t>» :</w:t>
       </w:r>
       <w:r>
@@ -5572,7 +5639,13 @@
         <w:t>.</w:t>
       </w:r>
       <w:r>
-        <w:t xml:space="preserve"> L’offset représente la distance entre le plan </w:t>
+        <w:t xml:space="preserve"> L’offset</w:t>
+      </w:r>
+      <w:r>
+        <w:t xml:space="preserve"> z</w:t>
+      </w:r>
+      <w:r>
+        <w:t xml:space="preserve"> représente la distance entre le plan </w:t>
       </w:r>
       <w:proofErr w:type="spellStart"/>
       <w:r>
@@ -5610,8 +5683,9 @@
           <w:iCs w:val="0"/>
         </w:rPr>
       </w:pPr>
-      <w:bookmarkStart w:id="21" w:name="_Toc79494370"/>
-      <w:bookmarkStart w:id="22" w:name="_Toc80037543"/>
+      <w:bookmarkStart w:id="31" w:name="_Toc79494370"/>
+      <w:bookmarkStart w:id="32" w:name="_Toc80121238"/>
+      <w:bookmarkStart w:id="33" w:name="_Toc80129458"/>
       <w:r>
         <w:lastRenderedPageBreak/>
         <w:t xml:space="preserve">Menu </w:t>
@@ -5624,8 +5698,9 @@
         </w:rPr>
         <w:t>Generation</w:t>
       </w:r>
-      <w:bookmarkEnd w:id="21"/>
-      <w:bookmarkEnd w:id="22"/>
+      <w:bookmarkEnd w:id="31"/>
+      <w:bookmarkEnd w:id="32"/>
+      <w:bookmarkEnd w:id="33"/>
       <w:proofErr w:type="spellEnd"/>
     </w:p>
     <w:p>
@@ -5694,27 +5769,14 @@
                             <w:r>
                               <w:t xml:space="preserve">Figure </w:t>
                             </w:r>
-                            <w:r>
-                              <w:fldChar w:fldCharType="begin"/>
-                            </w:r>
-                            <w:r>
-                              <w:instrText xml:space="preserve"> SEQ Figure \* ARABIC </w:instrText>
-                            </w:r>
-                            <w:r>
-                              <w:fldChar w:fldCharType="separate"/>
-                            </w:r>
-                            <w:r>
-                              <w:rPr>
-                                <w:noProof/>
-                              </w:rPr>
-                              <w:t>10</w:t>
-                            </w:r>
-                            <w:r>
-                              <w:rPr>
-                                <w:noProof/>
-                              </w:rPr>
-                              <w:fldChar w:fldCharType="end"/>
-                            </w:r>
+                            <w:fldSimple w:instr=" SEQ Figure \* ARABIC ">
+                              <w:r>
+                                <w:rPr>
+                                  <w:noProof/>
+                                </w:rPr>
+                                <w:t>10</w:t>
+                              </w:r>
+                            </w:fldSimple>
                             <w:r>
                               <w:t xml:space="preserve"> : Menu </w:t>
                             </w:r>
@@ -5754,27 +5816,14 @@
                       <w:r>
                         <w:t xml:space="preserve">Figure </w:t>
                       </w:r>
-                      <w:r>
-                        <w:fldChar w:fldCharType="begin"/>
-                      </w:r>
-                      <w:r>
-                        <w:instrText xml:space="preserve"> SEQ Figure \* ARABIC </w:instrText>
-                      </w:r>
-                      <w:r>
-                        <w:fldChar w:fldCharType="separate"/>
-                      </w:r>
-                      <w:r>
-                        <w:rPr>
-                          <w:noProof/>
-                        </w:rPr>
-                        <w:t>10</w:t>
-                      </w:r>
-                      <w:r>
-                        <w:rPr>
-                          <w:noProof/>
-                        </w:rPr>
-                        <w:fldChar w:fldCharType="end"/>
-                      </w:r>
+                      <w:fldSimple w:instr=" SEQ Figure \* ARABIC ">
+                        <w:r>
+                          <w:rPr>
+                            <w:noProof/>
+                          </w:rPr>
+                          <w:t>10</w:t>
+                        </w:r>
+                      </w:fldSimple>
                       <w:r>
                         <w:t xml:space="preserve"> : Menu </w:t>
                       </w:r>
@@ -5828,7 +5877,7 @@
                     <pic:cNvPicPr/>
                   </pic:nvPicPr>
                   <pic:blipFill>
-                    <a:blip r:embed="rId31">
+                    <a:blip r:embed="rId32">
                       <a:extLst>
                         <a:ext uri="{28A0092B-C50C-407E-A947-70E740481C1C}">
                           <a14:useLocalDpi xmlns:a14="http://schemas.microsoft.com/office/drawing/2010/main" val="0"/>
@@ -6461,10 +6510,13 @@
         <w:t>Il</w:t>
       </w:r>
       <w:r>
-        <w:t xml:space="preserve"> permet </w:t>
-      </w:r>
-      <w:r>
-        <w:t>de choisir la d</w:t>
+        <w:t xml:space="preserve"> </w:t>
+      </w:r>
+      <w:r>
+        <w:t>représente</w:t>
+      </w:r>
+      <w:r>
+        <w:t xml:space="preserve"> la d</w:t>
       </w:r>
       <w:r>
         <w:t xml:space="preserve">istance à extruder horizontalement à partir des faces verticales </w:t>
@@ -6605,8 +6657,9 @@
           <w:iCs w:val="0"/>
         </w:rPr>
       </w:pPr>
-      <w:bookmarkStart w:id="23" w:name="_Toc79494371"/>
-      <w:bookmarkStart w:id="24" w:name="_Toc80037544"/>
+      <w:bookmarkStart w:id="34" w:name="_Toc79494371"/>
+      <w:bookmarkStart w:id="35" w:name="_Toc80121239"/>
+      <w:bookmarkStart w:id="36" w:name="_Toc80129459"/>
       <w:r>
         <w:t xml:space="preserve">Menu </w:t>
       </w:r>
@@ -6617,8 +6670,9 @@
         </w:rPr>
         <w:t>Area</w:t>
       </w:r>
-      <w:bookmarkEnd w:id="23"/>
-      <w:bookmarkEnd w:id="24"/>
+      <w:bookmarkEnd w:id="34"/>
+      <w:bookmarkEnd w:id="35"/>
+      <w:bookmarkEnd w:id="36"/>
     </w:p>
     <w:p>
       <w:pPr>
@@ -6686,27 +6740,14 @@
                             <w:r>
                               <w:t xml:space="preserve">Figure </w:t>
                             </w:r>
-                            <w:r>
-                              <w:fldChar w:fldCharType="begin"/>
-                            </w:r>
-                            <w:r>
-                              <w:instrText xml:space="preserve"> SEQ Figure \* ARABIC </w:instrText>
-                            </w:r>
-                            <w:r>
-                              <w:fldChar w:fldCharType="separate"/>
-                            </w:r>
-                            <w:r>
-                              <w:rPr>
-                                <w:noProof/>
-                              </w:rPr>
-                              <w:t>11</w:t>
-                            </w:r>
-                            <w:r>
-                              <w:rPr>
-                                <w:noProof/>
-                              </w:rPr>
-                              <w:fldChar w:fldCharType="end"/>
-                            </w:r>
+                            <w:fldSimple w:instr=" SEQ Figure \* ARABIC ">
+                              <w:r>
+                                <w:rPr>
+                                  <w:noProof/>
+                                </w:rPr>
+                                <w:t>11</w:t>
+                              </w:r>
+                            </w:fldSimple>
                             <w:r>
                               <w:t xml:space="preserve"> : Menu Area</w:t>
                             </w:r>
@@ -6741,27 +6782,14 @@
                       <w:r>
                         <w:t xml:space="preserve">Figure </w:t>
                       </w:r>
-                      <w:r>
-                        <w:fldChar w:fldCharType="begin"/>
-                      </w:r>
-                      <w:r>
-                        <w:instrText xml:space="preserve"> SEQ Figure \* ARABIC </w:instrText>
-                      </w:r>
-                      <w:r>
-                        <w:fldChar w:fldCharType="separate"/>
-                      </w:r>
-                      <w:r>
-                        <w:rPr>
-                          <w:noProof/>
-                        </w:rPr>
-                        <w:t>11</w:t>
-                      </w:r>
-                      <w:r>
-                        <w:rPr>
-                          <w:noProof/>
-                        </w:rPr>
-                        <w:fldChar w:fldCharType="end"/>
-                      </w:r>
+                      <w:fldSimple w:instr=" SEQ Figure \* ARABIC ">
+                        <w:r>
+                          <w:rPr>
+                            <w:noProof/>
+                          </w:rPr>
+                          <w:t>11</w:t>
+                        </w:r>
+                      </w:fldSimple>
                       <w:r>
                         <w:t xml:space="preserve"> : Menu Area</w:t>
                       </w:r>
@@ -6810,7 +6838,7 @@
                     <pic:cNvPicPr/>
                   </pic:nvPicPr>
                   <pic:blipFill>
-                    <a:blip r:embed="rId32">
+                    <a:blip r:embed="rId33">
                       <a:extLst>
                         <a:ext uri="{28A0092B-C50C-407E-A947-70E740481C1C}">
                           <a14:useLocalDpi xmlns:a14="http://schemas.microsoft.com/office/drawing/2010/main" val="0"/>
@@ -7219,8 +7247,9 @@
           <w:iCs w:val="0"/>
         </w:rPr>
       </w:pPr>
-      <w:bookmarkStart w:id="25" w:name="_Toc79494372"/>
-      <w:bookmarkStart w:id="26" w:name="_Toc80037545"/>
+      <w:bookmarkStart w:id="37" w:name="_Toc79494372"/>
+      <w:bookmarkStart w:id="38" w:name="_Toc80121240"/>
+      <w:bookmarkStart w:id="39" w:name="_Toc80129460"/>
       <w:r>
         <w:lastRenderedPageBreak/>
         <w:t xml:space="preserve">Menu </w:t>
@@ -7233,8 +7262,9 @@
         </w:rPr>
         <w:t>Resize</w:t>
       </w:r>
-      <w:bookmarkEnd w:id="25"/>
-      <w:bookmarkEnd w:id="26"/>
+      <w:bookmarkEnd w:id="37"/>
+      <w:bookmarkEnd w:id="38"/>
+      <w:bookmarkEnd w:id="39"/>
       <w:proofErr w:type="spellEnd"/>
     </w:p>
     <w:p>
@@ -7251,7 +7281,7 @@
         <mc:AlternateContent>
           <mc:Choice Requires="wps">
             <w:drawing>
-              <wp:anchor distT="0" distB="0" distL="114300" distR="114300" simplePos="0" relativeHeight="251703296" behindDoc="1" locked="0" layoutInCell="1" allowOverlap="1" wp14:anchorId="6A4CD255" wp14:editId="045893F0">
+              <wp:anchor distT="0" distB="0" distL="114300" distR="114300" simplePos="0" relativeHeight="251703296" behindDoc="1" locked="0" layoutInCell="1" allowOverlap="1" wp14:anchorId="6A4CD255" wp14:editId="5D24B896">
                 <wp:simplePos x="0" y="0"/>
                 <wp:positionH relativeFrom="column">
                   <wp:posOffset>3240405</wp:posOffset>
@@ -7303,27 +7333,14 @@
                             <w:r>
                               <w:t xml:space="preserve">Figure </w:t>
                             </w:r>
-                            <w:r>
-                              <w:fldChar w:fldCharType="begin"/>
-                            </w:r>
-                            <w:r>
-                              <w:instrText xml:space="preserve"> SEQ Figure \* ARABIC </w:instrText>
-                            </w:r>
-                            <w:r>
-                              <w:fldChar w:fldCharType="separate"/>
-                            </w:r>
-                            <w:r>
-                              <w:rPr>
-                                <w:noProof/>
-                              </w:rPr>
-                              <w:t>12</w:t>
-                            </w:r>
-                            <w:r>
-                              <w:rPr>
-                                <w:noProof/>
-                              </w:rPr>
-                              <w:fldChar w:fldCharType="end"/>
-                            </w:r>
+                            <w:fldSimple w:instr=" SEQ Figure \* ARABIC ">
+                              <w:r>
+                                <w:rPr>
+                                  <w:noProof/>
+                                </w:rPr>
+                                <w:t>12</w:t>
+                              </w:r>
+                            </w:fldSimple>
                             <w:r>
                               <w:t xml:space="preserve"> : Menu </w:t>
                             </w:r>
@@ -7363,27 +7380,14 @@
                       <w:r>
                         <w:t xml:space="preserve">Figure </w:t>
                       </w:r>
-                      <w:r>
-                        <w:fldChar w:fldCharType="begin"/>
-                      </w:r>
-                      <w:r>
-                        <w:instrText xml:space="preserve"> SEQ Figure \* ARABIC </w:instrText>
-                      </w:r>
-                      <w:r>
-                        <w:fldChar w:fldCharType="separate"/>
-                      </w:r>
-                      <w:r>
-                        <w:rPr>
-                          <w:noProof/>
-                        </w:rPr>
-                        <w:t>12</w:t>
-                      </w:r>
-                      <w:r>
-                        <w:rPr>
-                          <w:noProof/>
-                        </w:rPr>
-                        <w:fldChar w:fldCharType="end"/>
-                      </w:r>
+                      <w:fldSimple w:instr=" SEQ Figure \* ARABIC ">
+                        <w:r>
+                          <w:rPr>
+                            <w:noProof/>
+                          </w:rPr>
+                          <w:t>12</w:t>
+                        </w:r>
+                      </w:fldSimple>
                       <w:r>
                         <w:t xml:space="preserve"> : Menu </w:t>
                       </w:r>
@@ -7406,7 +7410,7 @@
           <w:noProof/>
         </w:rPr>
         <w:drawing>
-          <wp:anchor distT="0" distB="0" distL="114300" distR="114300" simplePos="0" relativeHeight="251689984" behindDoc="1" locked="0" layoutInCell="1" allowOverlap="1" wp14:anchorId="4C912879" wp14:editId="196F240E">
+          <wp:anchor distT="0" distB="0" distL="114300" distR="114300" simplePos="0" relativeHeight="251689984" behindDoc="1" locked="0" layoutInCell="1" allowOverlap="1" wp14:anchorId="4C912879" wp14:editId="3E888467">
             <wp:simplePos x="0" y="0"/>
             <wp:positionH relativeFrom="margin">
               <wp:posOffset>3240405</wp:posOffset>
@@ -7437,7 +7441,7 @@
                     <pic:cNvPicPr/>
                   </pic:nvPicPr>
                   <pic:blipFill>
-                    <a:blip r:embed="rId33">
+                    <a:blip r:embed="rId34">
                       <a:extLst>
                         <a:ext uri="{28A0092B-C50C-407E-A947-70E740481C1C}">
                           <a14:useLocalDpi xmlns:a14="http://schemas.microsoft.com/office/drawing/2010/main" val="0"/>
@@ -7634,7 +7638,13 @@
         <w:t>Il</w:t>
       </w:r>
       <w:r>
-        <w:t xml:space="preserve"> est l’angle</w:t>
+        <w:t xml:space="preserve"> </w:t>
+      </w:r>
+      <w:r>
+        <w:t>indique</w:t>
+      </w:r>
+      <w:r>
+        <w:t xml:space="preserve"> l’angle</w:t>
       </w:r>
       <w:r>
         <w:t xml:space="preserve"> min</w:t>
@@ -7719,7 +7729,13 @@
         <w:t>Il</w:t>
       </w:r>
       <w:r>
-        <w:t xml:space="preserve"> est l’angle</w:t>
+        <w:t xml:space="preserve"> </w:t>
+      </w:r>
+      <w:r>
+        <w:t>indique</w:t>
+      </w:r>
+      <w:r>
+        <w:t xml:space="preserve"> l’angle</w:t>
       </w:r>
       <w:r>
         <w:t xml:space="preserve"> </w:t>
@@ -7933,7 +7949,13 @@
         <w:t>Il</w:t>
       </w:r>
       <w:r>
-        <w:t xml:space="preserve"> est la valeur de la distance pour redimensionner les faces sélectionnées</w:t>
+        <w:t xml:space="preserve"> </w:t>
+      </w:r>
+      <w:r>
+        <w:t>indique</w:t>
+      </w:r>
+      <w:r>
+        <w:t xml:space="preserve"> la valeur de la distance pour redimensionner les faces sélectionnées</w:t>
       </w:r>
       <w:r>
         <w:t>.</w:t>
@@ -8248,9 +8270,6 @@
       </w:r>
       <w:r>
         <w:t>.</w:t>
-      </w:r>
-      <w:r>
-        <w:tab/>
       </w:r>
     </w:p>
     <w:p>
@@ -8265,8 +8284,9 @@
           <w:iCs w:val="0"/>
         </w:rPr>
       </w:pPr>
-      <w:bookmarkStart w:id="27" w:name="_Toc79494373"/>
-      <w:bookmarkStart w:id="28" w:name="_Toc80037546"/>
+      <w:bookmarkStart w:id="40" w:name="_Toc79494373"/>
+      <w:bookmarkStart w:id="41" w:name="_Toc80121241"/>
+      <w:bookmarkStart w:id="42" w:name="_Toc80129461"/>
       <w:r>
         <w:t xml:space="preserve">Menu </w:t>
       </w:r>
@@ -8278,8 +8298,9 @@
         </w:rPr>
         <w:t>Lattice</w:t>
       </w:r>
-      <w:bookmarkEnd w:id="27"/>
-      <w:bookmarkEnd w:id="28"/>
+      <w:bookmarkEnd w:id="40"/>
+      <w:bookmarkEnd w:id="41"/>
+      <w:bookmarkEnd w:id="42"/>
       <w:proofErr w:type="spellEnd"/>
     </w:p>
     <w:p>
@@ -8289,6 +8310,66 @@
           <w:rStyle w:val="Accentuationintense"/>
         </w:rPr>
       </w:pPr>
+      <w:r>
+        <w:rPr>
+          <w:noProof/>
+        </w:rPr>
+        <w:drawing>
+          <wp:anchor distT="0" distB="0" distL="114300" distR="114300" simplePos="0" relativeHeight="251710464" behindDoc="0" locked="0" layoutInCell="1" allowOverlap="1" wp14:anchorId="4D4AB47D" wp14:editId="34485F09">
+            <wp:simplePos x="0" y="0"/>
+            <wp:positionH relativeFrom="column">
+              <wp:posOffset>3245485</wp:posOffset>
+            </wp:positionH>
+            <wp:positionV relativeFrom="paragraph">
+              <wp:posOffset>29846</wp:posOffset>
+            </wp:positionV>
+            <wp:extent cx="3078480" cy="1523970"/>
+            <wp:effectExtent l="0" t="0" r="7620" b="635"/>
+            <wp:wrapNone/>
+            <wp:docPr id="12" name="Image 12"/>
+            <wp:cNvGraphicFramePr>
+              <a:graphicFrameLocks xmlns:a="http://schemas.openxmlformats.org/drawingml/2006/main" noChangeAspect="1"/>
+            </wp:cNvGraphicFramePr>
+            <a:graphic xmlns:a="http://schemas.openxmlformats.org/drawingml/2006/main">
+              <a:graphicData uri="http://schemas.openxmlformats.org/drawingml/2006/picture">
+                <pic:pic xmlns:pic="http://schemas.openxmlformats.org/drawingml/2006/picture">
+                  <pic:nvPicPr>
+                    <pic:cNvPr id="1" name=""/>
+                    <pic:cNvPicPr/>
+                  </pic:nvPicPr>
+                  <pic:blipFill>
+                    <a:blip r:embed="rId35">
+                      <a:extLst>
+                        <a:ext uri="{28A0092B-C50C-407E-A947-70E740481C1C}">
+                          <a14:useLocalDpi xmlns:a14="http://schemas.microsoft.com/office/drawing/2010/main" val="0"/>
+                        </a:ext>
+                      </a:extLst>
+                    </a:blip>
+                    <a:stretch>
+                      <a:fillRect/>
+                    </a:stretch>
+                  </pic:blipFill>
+                  <pic:spPr>
+                    <a:xfrm>
+                      <a:off x="0" y="0"/>
+                      <a:ext cx="3078480" cy="1523970"/>
+                    </a:xfrm>
+                    <a:prstGeom prst="rect">
+                      <a:avLst/>
+                    </a:prstGeom>
+                  </pic:spPr>
+                </pic:pic>
+              </a:graphicData>
+            </a:graphic>
+            <wp14:sizeRelH relativeFrom="page">
+              <wp14:pctWidth>0</wp14:pctWidth>
+            </wp14:sizeRelH>
+            <wp14:sizeRelV relativeFrom="page">
+              <wp14:pctHeight>0</wp14:pctHeight>
+            </wp14:sizeRelV>
+          </wp:anchor>
+        </w:drawing>
+      </w:r>
       <w:r>
         <w:rPr>
           <w:noProof/>
@@ -8296,7 +8377,7 @@
         <mc:AlternateContent>
           <mc:Choice Requires="wps">
             <w:drawing>
-              <wp:anchor distT="0" distB="0" distL="114300" distR="114300" simplePos="0" relativeHeight="251705344" behindDoc="1" locked="0" layoutInCell="1" allowOverlap="1" wp14:anchorId="79F3E83B" wp14:editId="6A698DDA">
+              <wp:anchor distT="0" distB="0" distL="114300" distR="114300" simplePos="0" relativeHeight="251705344" behindDoc="1" locked="0" layoutInCell="1" allowOverlap="1" wp14:anchorId="79F3E83B" wp14:editId="48DD5A4E">
                 <wp:simplePos x="0" y="0"/>
                 <wp:positionH relativeFrom="column">
                   <wp:posOffset>3240405</wp:posOffset>
@@ -8348,27 +8429,14 @@
                             <w:r>
                               <w:t xml:space="preserve">Figure </w:t>
                             </w:r>
-                            <w:r>
-                              <w:fldChar w:fldCharType="begin"/>
-                            </w:r>
-                            <w:r>
-                              <w:instrText xml:space="preserve"> SEQ Figure \* ARABIC </w:instrText>
-                            </w:r>
-                            <w:r>
-                              <w:fldChar w:fldCharType="separate"/>
-                            </w:r>
-                            <w:r>
-                              <w:rPr>
-                                <w:noProof/>
-                              </w:rPr>
-                              <w:t>13</w:t>
-                            </w:r>
-                            <w:r>
-                              <w:rPr>
-                                <w:noProof/>
-                              </w:rPr>
-                              <w:fldChar w:fldCharType="end"/>
-                            </w:r>
+                            <w:fldSimple w:instr=" SEQ Figure \* ARABIC ">
+                              <w:r>
+                                <w:rPr>
+                                  <w:noProof/>
+                                </w:rPr>
+                                <w:t>13</w:t>
+                              </w:r>
+                            </w:fldSimple>
                             <w:r>
                               <w:t xml:space="preserve"> : Menu </w:t>
                             </w:r>
@@ -8408,27 +8476,14 @@
                       <w:r>
                         <w:t xml:space="preserve">Figure </w:t>
                       </w:r>
-                      <w:r>
-                        <w:fldChar w:fldCharType="begin"/>
-                      </w:r>
-                      <w:r>
-                        <w:instrText xml:space="preserve"> SEQ Figure \* ARABIC </w:instrText>
-                      </w:r>
-                      <w:r>
-                        <w:fldChar w:fldCharType="separate"/>
-                      </w:r>
-                      <w:r>
-                        <w:rPr>
-                          <w:noProof/>
-                        </w:rPr>
-                        <w:t>13</w:t>
-                      </w:r>
-                      <w:r>
-                        <w:rPr>
-                          <w:noProof/>
-                        </w:rPr>
-                        <w:fldChar w:fldCharType="end"/>
-                      </w:r>
+                      <w:fldSimple w:instr=" SEQ Figure \* ARABIC ">
+                        <w:r>
+                          <w:rPr>
+                            <w:noProof/>
+                          </w:rPr>
+                          <w:t>13</w:t>
+                        </w:r>
+                      </w:fldSimple>
                       <w:r>
                         <w:t xml:space="preserve"> : Menu </w:t>
                       </w:r>
@@ -8482,7 +8537,7 @@
                     <pic:cNvPicPr/>
                   </pic:nvPicPr>
                   <pic:blipFill>
-                    <a:blip r:embed="rId34">
+                    <a:blip r:embed="rId36">
                       <a:extLst>
                         <a:ext uri="{28A0092B-C50C-407E-A947-70E740481C1C}">
                           <a14:useLocalDpi xmlns:a14="http://schemas.microsoft.com/office/drawing/2010/main" val="0"/>
@@ -8708,7 +8763,13 @@
         <w:t>.</w:t>
       </w:r>
       <w:r>
-        <w:t xml:space="preserve"> Le « Treillis » est mis à jour chaque fois que la valeur des longueurs est modifiée. La plage de ces valeurs s’étend de 0 à 2x la </w:t>
+        <w:t xml:space="preserve"> Le « Treillis » est mis à jour chaque fois que la valeur des longueurs est modifiée. La plage de ces valeurs s’étend de 0 à 2</w:t>
+      </w:r>
+      <w:r>
+        <w:t xml:space="preserve"> fois</w:t>
+      </w:r>
+      <w:r>
+        <w:t xml:space="preserve"> la </w:t>
       </w:r>
       <w:r>
         <w:t>taille de l’objet.</w:t>
@@ -8790,7 +8851,13 @@
         <w:t xml:space="preserve"> Chaque fois que ces valeurs sont modifiées, la position du </w:t>
       </w:r>
       <w:r>
-        <w:t>« Treillis » est mise à jour. La plage de ces valeurs s’étend de 0 à 2x la taille de l’objet.</w:t>
+        <w:t>« Treillis » est mise à jour. La plage de ces valeurs s’étend de 0 à 2</w:t>
+      </w:r>
+      <w:r>
+        <w:t xml:space="preserve"> fois</w:t>
+      </w:r>
+      <w:r>
+        <w:t xml:space="preserve"> la taille de l’objet.</w:t>
       </w:r>
     </w:p>
     <w:p>
@@ -8985,9 +9052,11 @@
           <w:iCs w:val="0"/>
         </w:rPr>
       </w:pPr>
-      <w:bookmarkStart w:id="29" w:name="_Toc79494374"/>
-      <w:bookmarkStart w:id="30" w:name="_Toc80037547"/>
-      <w:r>
+      <w:bookmarkStart w:id="43" w:name="_Toc79494374"/>
+      <w:bookmarkStart w:id="44" w:name="_Toc80121242"/>
+      <w:bookmarkStart w:id="45" w:name="_Toc80129462"/>
+      <w:r>
+        <w:lastRenderedPageBreak/>
         <w:t xml:space="preserve">Menu </w:t>
       </w:r>
       <w:proofErr w:type="spellStart"/>
@@ -8998,8 +9067,9 @@
         </w:rPr>
         <w:t>Remesh</w:t>
       </w:r>
-      <w:bookmarkEnd w:id="29"/>
-      <w:bookmarkEnd w:id="30"/>
+      <w:bookmarkEnd w:id="43"/>
+      <w:bookmarkEnd w:id="44"/>
+      <w:bookmarkEnd w:id="45"/>
       <w:proofErr w:type="spellEnd"/>
     </w:p>
     <w:p>
@@ -9068,27 +9138,14 @@
                             <w:r>
                               <w:t xml:space="preserve">Figure </w:t>
                             </w:r>
-                            <w:r>
-                              <w:fldChar w:fldCharType="begin"/>
-                            </w:r>
-                            <w:r>
-                              <w:instrText xml:space="preserve"> SEQ Figure \* ARABIC </w:instrText>
-                            </w:r>
-                            <w:r>
-                              <w:fldChar w:fldCharType="separate"/>
-                            </w:r>
-                            <w:r>
-                              <w:rPr>
-                                <w:noProof/>
-                              </w:rPr>
-                              <w:t>14</w:t>
-                            </w:r>
-                            <w:r>
-                              <w:rPr>
-                                <w:noProof/>
-                              </w:rPr>
-                              <w:fldChar w:fldCharType="end"/>
-                            </w:r>
+                            <w:fldSimple w:instr=" SEQ Figure \* ARABIC ">
+                              <w:r>
+                                <w:rPr>
+                                  <w:noProof/>
+                                </w:rPr>
+                                <w:t>14</w:t>
+                              </w:r>
+                            </w:fldSimple>
                             <w:r>
                               <w:t xml:space="preserve"> : Menu </w:t>
                             </w:r>
@@ -9128,27 +9185,14 @@
                       <w:r>
                         <w:t xml:space="preserve">Figure </w:t>
                       </w:r>
-                      <w:r>
-                        <w:fldChar w:fldCharType="begin"/>
-                      </w:r>
-                      <w:r>
-                        <w:instrText xml:space="preserve"> SEQ Figure \* ARABIC </w:instrText>
-                      </w:r>
-                      <w:r>
-                        <w:fldChar w:fldCharType="separate"/>
-                      </w:r>
-                      <w:r>
-                        <w:rPr>
-                          <w:noProof/>
-                        </w:rPr>
-                        <w:t>14</w:t>
-                      </w:r>
-                      <w:r>
-                        <w:rPr>
-                          <w:noProof/>
-                        </w:rPr>
-                        <w:fldChar w:fldCharType="end"/>
-                      </w:r>
+                      <w:fldSimple w:instr=" SEQ Figure \* ARABIC ">
+                        <w:r>
+                          <w:rPr>
+                            <w:noProof/>
+                          </w:rPr>
+                          <w:t>14</w:t>
+                        </w:r>
+                      </w:fldSimple>
                       <w:r>
                         <w:t xml:space="preserve"> : Menu </w:t>
                       </w:r>
@@ -9202,7 +9246,7 @@
                     <pic:cNvPicPr/>
                   </pic:nvPicPr>
                   <pic:blipFill>
-                    <a:blip r:embed="rId35">
+                    <a:blip r:embed="rId37">
                       <a:extLst>
                         <a:ext uri="{28A0092B-C50C-407E-A947-70E740481C1C}">
                           <a14:useLocalDpi xmlns:a14="http://schemas.microsoft.com/office/drawing/2010/main" val="0"/>
@@ -9281,11 +9325,7 @@
         <w:t xml:space="preserve"> </w:t>
       </w:r>
       <w:r>
-        <w:rPr>
-          <w:i/>
-          <w:iCs/>
-        </w:rPr>
-        <w:t>représente</w:t>
+        <w:t>indique</w:t>
       </w:r>
       <w:r>
         <w:t xml:space="preserve"> la taille du voxel </w:t>
@@ -9294,10 +9334,6 @@
         <w:t>utilisé</w:t>
       </w:r>
       <w:r>
-        <w:rPr>
-          <w:i/>
-          <w:iCs/>
-        </w:rPr>
         <w:t>e</w:t>
       </w:r>
       <w:r>
@@ -9480,7 +9516,13 @@
         <w:t>Il</w:t>
       </w:r>
       <w:r>
-        <w:t xml:space="preserve"> est le ratio </w:t>
+        <w:t xml:space="preserve"> </w:t>
+      </w:r>
+      <w:r>
+        <w:t>indique</w:t>
+      </w:r>
+      <w:r>
+        <w:t xml:space="preserve"> le ratio </w:t>
       </w:r>
       <w:r>
         <w:t xml:space="preserve">du nombre </w:t>
@@ -9690,7 +9732,19 @@
         <w:t xml:space="preserve">e pouvoir </w:t>
       </w:r>
       <w:r>
-        <w:t>appuyer sur ce bouton.</w:t>
+        <w:t>appuyer sur ce</w:t>
+      </w:r>
+      <w:r>
+        <w:t>s</w:t>
+      </w:r>
+      <w:r>
+        <w:t xml:space="preserve"> bouton</w:t>
+      </w:r>
+      <w:r>
+        <w:t>s</w:t>
+      </w:r>
+      <w:r>
+        <w:t>.</w:t>
       </w:r>
     </w:p>
     <w:p>
@@ -10007,8 +10061,9 @@
           <w:iCs w:val="0"/>
         </w:rPr>
       </w:pPr>
-      <w:bookmarkStart w:id="31" w:name="_Toc79494375"/>
-      <w:bookmarkStart w:id="32" w:name="_Toc80037548"/>
+      <w:bookmarkStart w:id="46" w:name="_Toc79494375"/>
+      <w:bookmarkStart w:id="47" w:name="_Toc80121243"/>
+      <w:bookmarkStart w:id="48" w:name="_Toc80129463"/>
       <w:r>
         <w:t xml:space="preserve">Menu </w:t>
       </w:r>
@@ -10020,8 +10075,9 @@
         </w:rPr>
         <w:t>Measure</w:t>
       </w:r>
-      <w:bookmarkEnd w:id="31"/>
-      <w:bookmarkEnd w:id="32"/>
+      <w:bookmarkEnd w:id="46"/>
+      <w:bookmarkEnd w:id="47"/>
+      <w:bookmarkEnd w:id="48"/>
       <w:proofErr w:type="spellEnd"/>
     </w:p>
     <w:p>
@@ -10090,27 +10146,14 @@
                             <w:r>
                               <w:t xml:space="preserve">Figure </w:t>
                             </w:r>
-                            <w:r>
-                              <w:fldChar w:fldCharType="begin"/>
-                            </w:r>
-                            <w:r>
-                              <w:instrText xml:space="preserve"> SEQ Figure \* ARABIC </w:instrText>
-                            </w:r>
-                            <w:r>
-                              <w:fldChar w:fldCharType="separate"/>
-                            </w:r>
-                            <w:r>
-                              <w:rPr>
-                                <w:noProof/>
-                              </w:rPr>
-                              <w:t>15</w:t>
-                            </w:r>
-                            <w:r>
-                              <w:rPr>
-                                <w:noProof/>
-                              </w:rPr>
-                              <w:fldChar w:fldCharType="end"/>
-                            </w:r>
+                            <w:fldSimple w:instr=" SEQ Figure \* ARABIC ">
+                              <w:r>
+                                <w:rPr>
+                                  <w:noProof/>
+                                </w:rPr>
+                                <w:t>15</w:t>
+                              </w:r>
+                            </w:fldSimple>
                             <w:r>
                               <w:t xml:space="preserve"> : Menu </w:t>
                             </w:r>
@@ -10150,27 +10193,14 @@
                       <w:r>
                         <w:t xml:space="preserve">Figure </w:t>
                       </w:r>
-                      <w:r>
-                        <w:fldChar w:fldCharType="begin"/>
-                      </w:r>
-                      <w:r>
-                        <w:instrText xml:space="preserve"> SEQ Figure \* ARABIC </w:instrText>
-                      </w:r>
-                      <w:r>
-                        <w:fldChar w:fldCharType="separate"/>
-                      </w:r>
-                      <w:r>
-                        <w:rPr>
-                          <w:noProof/>
-                        </w:rPr>
-                        <w:t>15</w:t>
-                      </w:r>
-                      <w:r>
-                        <w:rPr>
-                          <w:noProof/>
-                        </w:rPr>
-                        <w:fldChar w:fldCharType="end"/>
-                      </w:r>
+                      <w:fldSimple w:instr=" SEQ Figure \* ARABIC ">
+                        <w:r>
+                          <w:rPr>
+                            <w:noProof/>
+                          </w:rPr>
+                          <w:t>15</w:t>
+                        </w:r>
+                      </w:fldSimple>
                       <w:r>
                         <w:t xml:space="preserve"> : Menu </w:t>
                       </w:r>
@@ -10224,7 +10254,7 @@
                     <pic:cNvPicPr/>
                   </pic:nvPicPr>
                   <pic:blipFill>
-                    <a:blip r:embed="rId36">
+                    <a:blip r:embed="rId38">
                       <a:extLst>
                         <a:ext uri="{28A0092B-C50C-407E-A947-70E740481C1C}">
                           <a14:useLocalDpi xmlns:a14="http://schemas.microsoft.com/office/drawing/2010/main" val="0"/>
@@ -10378,11 +10408,13 @@
           <w:numId w:val="2"/>
         </w:numPr>
       </w:pPr>
-      <w:bookmarkStart w:id="33" w:name="_Toc80037549"/>
+      <w:bookmarkStart w:id="49" w:name="_Toc80121244"/>
+      <w:bookmarkStart w:id="50" w:name="_Toc80129464"/>
       <w:r>
         <w:t>Manuel d’utilisation</w:t>
       </w:r>
-      <w:bookmarkEnd w:id="33"/>
+      <w:bookmarkEnd w:id="49"/>
+      <w:bookmarkEnd w:id="50"/>
     </w:p>
     <w:p>
       <w:r>
@@ -11030,7 +11062,8 @@
       </w:r>
     </w:p>
     <w:sectPr>
-      <w:footerReference w:type="default" r:id="rId37"/>
+      <w:headerReference w:type="default" r:id="rId39"/>
+      <w:footerReference w:type="default" r:id="rId40"/>
       <w:pgSz w:w="11906" w:h="16838"/>
       <w:pgMar w:top="1417" w:right="1417" w:bottom="1417" w:left="1417" w:header="708" w:footer="708" w:gutter="0"/>
       <w:pgNumType w:start="1"/>
@@ -11067,84 +11100,6 @@
 </file>
 
 <file path=word/footer1.xml><?xml version="1.0" encoding="utf-8"?>
-<w:ftr xmlns:wpc="http://schemas.microsoft.com/office/word/2010/wordprocessingCanvas" xmlns:cx="http://schemas.microsoft.com/office/drawing/2014/chartex" xmlns:cx1="http://schemas.microsoft.com/office/drawing/2015/9/8/chartex" xmlns:cx2="http://schemas.microsoft.com/office/drawing/2015/10/21/chartex" xmlns:cx3="http://schemas.microsoft.com/office/drawing/2016/5/9/chartex" xmlns:cx4="http://schemas.microsoft.com/office/drawing/2016/5/10/chartex" xmlns:cx5="http://schemas.microsoft.com/office/drawing/2016/5/11/chartex" xmlns:cx6="http://schemas.microsoft.com/office/drawing/2016/5/12/chartex" xmlns:cx7="http://schemas.microsoft.com/office/drawing/2016/5/13/chartex" xmlns:cx8="http://schemas.microsoft.com/office/drawing/2016/5/14/chartex" xmlns:mc="http://schemas.openxmlformats.org/markup-compatibility/2006" xmlns:aink="http://schemas.microsoft.com/office/drawing/2016/ink" xmlns:am3d="http://schemas.microsoft.com/office/drawing/2017/model3d" xmlns:o="urn:schemas-microsoft-com:office:office" xmlns:r="http://schemas.openxmlformats.org/officeDocument/2006/relationships" xmlns:m="http://schemas.openxmlformats.org/officeDocument/2006/math" xmlns:v="urn:schemas-microsoft-com:vml" xmlns:wp14="http://schemas.microsoft.com/office/word/2010/wordprocessingDrawing" xmlns:wp="http://schemas.openxmlformats.org/drawingml/2006/wordprocessingDrawing" xmlns:w10="urn:schemas-microsoft-com:office:word" xmlns:w="http://schemas.openxmlformats.org/wordprocessingml/2006/main" xmlns:w14="http://schemas.microsoft.com/office/word/2010/wordml" xmlns:w15="http://schemas.microsoft.com/office/word/2012/wordml" xmlns:w16cex="http://schemas.microsoft.com/office/word/2018/wordml/cex" xmlns:w16cid="http://schemas.microsoft.com/office/word/2016/wordml/cid" xmlns:w16="http://schemas.microsoft.com/office/word/2018/wordml" xmlns:w16sdtdh="http://schemas.microsoft.com/office/word/2020/wordml/sdtdatahash" xmlns:w16se="http://schemas.microsoft.com/office/word/2015/wordml/symex" xmlns:wpg="http://schemas.microsoft.com/office/word/2010/wordprocessingGroup" xmlns:wpi="http://schemas.microsoft.com/office/word/2010/wordprocessingInk" xmlns:wne="http://schemas.microsoft.com/office/word/2006/wordml" xmlns:wps="http://schemas.microsoft.com/office/word/2010/wordprocessingShape" mc:Ignorable="w14 w15 w16se w16cid w16 w16cex w16sdtdh wp14">
-  <w:p>
-    <w:pPr>
-      <w:pStyle w:val="Pieddepage"/>
-    </w:pPr>
-    <w:r>
-      <w:rPr>
-        <w:noProof/>
-      </w:rPr>
-      <w:drawing>
-        <wp:anchor distT="0" distB="0" distL="114300" distR="114300" simplePos="0" relativeHeight="251664384" behindDoc="1" locked="0" layoutInCell="1" allowOverlap="1" wp14:anchorId="5C109328" wp14:editId="0DCD3073">
-          <wp:simplePos x="0" y="0"/>
-          <wp:positionH relativeFrom="column">
-            <wp:posOffset>-408305</wp:posOffset>
-          </wp:positionH>
-          <wp:positionV relativeFrom="paragraph">
-            <wp:posOffset>-49530</wp:posOffset>
-          </wp:positionV>
-          <wp:extent cx="3659688" cy="307394"/>
-          <wp:effectExtent l="0" t="0" r="0" b="0"/>
-          <wp:wrapTight wrapText="bothSides">
-            <wp:wrapPolygon edited="0">
-              <wp:start x="0" y="0"/>
-              <wp:lineTo x="0" y="20083"/>
-              <wp:lineTo x="21476" y="20083"/>
-              <wp:lineTo x="21476" y="0"/>
-              <wp:lineTo x="0" y="0"/>
-            </wp:wrapPolygon>
-          </wp:wrapTight>
-          <wp:docPr id="41" name="Image 41"/>
-          <wp:cNvGraphicFramePr>
-            <a:graphicFrameLocks xmlns:a="http://schemas.openxmlformats.org/drawingml/2006/main" noChangeAspect="1"/>
-          </wp:cNvGraphicFramePr>
-          <a:graphic xmlns:a="http://schemas.openxmlformats.org/drawingml/2006/main">
-            <a:graphicData uri="http://schemas.openxmlformats.org/drawingml/2006/picture">
-              <pic:pic xmlns:pic="http://schemas.openxmlformats.org/drawingml/2006/picture">
-                <pic:nvPicPr>
-                  <pic:cNvPr id="1" name=""/>
-                  <pic:cNvPicPr/>
-                </pic:nvPicPr>
-                <pic:blipFill>
-                  <a:blip r:embed="rId1">
-                    <a:extLst>
-                      <a:ext uri="{28A0092B-C50C-407E-A947-70E740481C1C}">
-                        <a14:useLocalDpi xmlns:a14="http://schemas.microsoft.com/office/drawing/2010/main" val="0"/>
-                      </a:ext>
-                    </a:extLst>
-                  </a:blip>
-                  <a:stretch>
-                    <a:fillRect/>
-                  </a:stretch>
-                </pic:blipFill>
-                <pic:spPr>
-                  <a:xfrm>
-                    <a:off x="0" y="0"/>
-                    <a:ext cx="3659688" cy="307394"/>
-                  </a:xfrm>
-                  <a:prstGeom prst="rect">
-                    <a:avLst/>
-                  </a:prstGeom>
-                </pic:spPr>
-              </pic:pic>
-            </a:graphicData>
-          </a:graphic>
-          <wp14:sizeRelH relativeFrom="page">
-            <wp14:pctWidth>0</wp14:pctWidth>
-          </wp14:sizeRelH>
-          <wp14:sizeRelV relativeFrom="page">
-            <wp14:pctHeight>0</wp14:pctHeight>
-          </wp14:sizeRelV>
-        </wp:anchor>
-      </w:drawing>
-    </w:r>
-  </w:p>
-</w:ftr>
-</file>
-
-<file path=word/footer2.xml><?xml version="1.0" encoding="utf-8"?>
 <w:ftr xmlns:wpc="http://schemas.microsoft.com/office/word/2010/wordprocessingCanvas" xmlns:cx="http://schemas.microsoft.com/office/drawing/2014/chartex" xmlns:cx1="http://schemas.microsoft.com/office/drawing/2015/9/8/chartex" xmlns:cx2="http://schemas.microsoft.com/office/drawing/2015/10/21/chartex" xmlns:cx3="http://schemas.microsoft.com/office/drawing/2016/5/9/chartex" xmlns:cx4="http://schemas.microsoft.com/office/drawing/2016/5/10/chartex" xmlns:cx5="http://schemas.microsoft.com/office/drawing/2016/5/11/chartex" xmlns:cx6="http://schemas.microsoft.com/office/drawing/2016/5/12/chartex" xmlns:cx7="http://schemas.microsoft.com/office/drawing/2016/5/13/chartex" xmlns:cx8="http://schemas.microsoft.com/office/drawing/2016/5/14/chartex" xmlns:mc="http://schemas.openxmlformats.org/markup-compatibility/2006" xmlns:aink="http://schemas.microsoft.com/office/drawing/2016/ink" xmlns:am3d="http://schemas.microsoft.com/office/drawing/2017/model3d" xmlns:o="urn:schemas-microsoft-com:office:office" xmlns:r="http://schemas.openxmlformats.org/officeDocument/2006/relationships" xmlns:m="http://schemas.openxmlformats.org/officeDocument/2006/math" xmlns:v="urn:schemas-microsoft-com:vml" xmlns:wp14="http://schemas.microsoft.com/office/word/2010/wordprocessingDrawing" xmlns:wp="http://schemas.openxmlformats.org/drawingml/2006/wordprocessingDrawing" xmlns:w10="urn:schemas-microsoft-com:office:word" xmlns:w="http://schemas.openxmlformats.org/wordprocessingml/2006/main" xmlns:w14="http://schemas.microsoft.com/office/word/2010/wordml" xmlns:w15="http://schemas.microsoft.com/office/word/2012/wordml" xmlns:w16cex="http://schemas.microsoft.com/office/word/2018/wordml/cex" xmlns:w16cid="http://schemas.microsoft.com/office/word/2016/wordml/cid" xmlns:w16="http://schemas.microsoft.com/office/word/2018/wordml" xmlns:w16sdtdh="http://schemas.microsoft.com/office/word/2020/wordml/sdtdatahash" xmlns:w16se="http://schemas.microsoft.com/office/word/2015/wordml/symex" xmlns:wpg="http://schemas.microsoft.com/office/word/2010/wordprocessingGroup" xmlns:wpi="http://schemas.microsoft.com/office/word/2010/wordprocessingInk" xmlns:wne="http://schemas.microsoft.com/office/word/2006/wordml" xmlns:wps="http://schemas.microsoft.com/office/word/2010/wordprocessingShape" mc:Ignorable="w14 w15 w16se w16cid w16 w16cex w16sdtdh wp14">
   <w:p>
     <w:pPr>
@@ -11159,7 +11114,7 @@
         <w:sz w:val="24"/>
       </w:rPr>
       <w:drawing>
-        <wp:anchor distT="0" distB="0" distL="114300" distR="114300" simplePos="0" relativeHeight="251660288" behindDoc="1" locked="0" layoutInCell="1" allowOverlap="1" wp14:anchorId="472E723F" wp14:editId="5BE1A5F7">
+        <wp:anchor distT="0" distB="0" distL="114300" distR="114300" simplePos="0" relativeHeight="251660288" behindDoc="1" locked="0" layoutInCell="1" allowOverlap="1" wp14:anchorId="472E723F" wp14:editId="37FA195D">
           <wp:simplePos x="0" y="0"/>
           <wp:positionH relativeFrom="margin">
             <wp:posOffset>696595</wp:posOffset>
@@ -11288,7 +11243,355 @@
 </w:ftr>
 </file>
 
+<file path=word/footer2.xml><?xml version="1.0" encoding="utf-8"?>
+<w:ftr xmlns:wpc="http://schemas.microsoft.com/office/word/2010/wordprocessingCanvas" xmlns:cx="http://schemas.microsoft.com/office/drawing/2014/chartex" xmlns:cx1="http://schemas.microsoft.com/office/drawing/2015/9/8/chartex" xmlns:cx2="http://schemas.microsoft.com/office/drawing/2015/10/21/chartex" xmlns:cx3="http://schemas.microsoft.com/office/drawing/2016/5/9/chartex" xmlns:cx4="http://schemas.microsoft.com/office/drawing/2016/5/10/chartex" xmlns:cx5="http://schemas.microsoft.com/office/drawing/2016/5/11/chartex" xmlns:cx6="http://schemas.microsoft.com/office/drawing/2016/5/12/chartex" xmlns:cx7="http://schemas.microsoft.com/office/drawing/2016/5/13/chartex" xmlns:cx8="http://schemas.microsoft.com/office/drawing/2016/5/14/chartex" xmlns:mc="http://schemas.openxmlformats.org/markup-compatibility/2006" xmlns:aink="http://schemas.microsoft.com/office/drawing/2016/ink" xmlns:am3d="http://schemas.microsoft.com/office/drawing/2017/model3d" xmlns:o="urn:schemas-microsoft-com:office:office" xmlns:r="http://schemas.openxmlformats.org/officeDocument/2006/relationships" xmlns:m="http://schemas.openxmlformats.org/officeDocument/2006/math" xmlns:v="urn:schemas-microsoft-com:vml" xmlns:wp14="http://schemas.microsoft.com/office/word/2010/wordprocessingDrawing" xmlns:wp="http://schemas.openxmlformats.org/drawingml/2006/wordprocessingDrawing" xmlns:w10="urn:schemas-microsoft-com:office:word" xmlns:w="http://schemas.openxmlformats.org/wordprocessingml/2006/main" xmlns:w14="http://schemas.microsoft.com/office/word/2010/wordml" xmlns:w15="http://schemas.microsoft.com/office/word/2012/wordml" xmlns:w16cex="http://schemas.microsoft.com/office/word/2018/wordml/cex" xmlns:w16cid="http://schemas.microsoft.com/office/word/2016/wordml/cid" xmlns:w16="http://schemas.microsoft.com/office/word/2018/wordml" xmlns:w16sdtdh="http://schemas.microsoft.com/office/word/2020/wordml/sdtdatahash" xmlns:w16se="http://schemas.microsoft.com/office/word/2015/wordml/symex" xmlns:wpg="http://schemas.microsoft.com/office/word/2010/wordprocessingGroup" xmlns:wpi="http://schemas.microsoft.com/office/word/2010/wordprocessingInk" xmlns:wne="http://schemas.microsoft.com/office/word/2006/wordml" xmlns:wps="http://schemas.microsoft.com/office/word/2010/wordprocessingShape" mc:Ignorable="w14 w15 w16se w16cid w16 w16cex w16sdtdh wp14">
+  <w:p>
+    <w:pPr>
+      <w:pStyle w:val="pieds1"/>
+      <w:spacing w:line="159" w:lineRule="exact"/>
+      <w:ind w:left="0"/>
+    </w:pPr>
+    <w:r>
+      <w:rPr>
+        <w:noProof/>
+      </w:rPr>
+      <w:drawing>
+        <wp:anchor distT="0" distB="0" distL="114300" distR="114300" simplePos="0" relativeHeight="251675648" behindDoc="0" locked="0" layoutInCell="1" allowOverlap="1" wp14:anchorId="6BC0E105" wp14:editId="61857BAB">
+          <wp:simplePos x="0" y="0"/>
+          <wp:positionH relativeFrom="margin">
+            <wp:posOffset>0</wp:posOffset>
+          </wp:positionH>
+          <wp:positionV relativeFrom="paragraph">
+            <wp:posOffset>0</wp:posOffset>
+          </wp:positionV>
+          <wp:extent cx="3681095" cy="274320"/>
+          <wp:effectExtent l="0" t="0" r="0" b="0"/>
+          <wp:wrapNone/>
+          <wp:docPr id="16" name="Image 16"/>
+          <wp:cNvGraphicFramePr>
+            <a:graphicFrameLocks xmlns:a="http://schemas.openxmlformats.org/drawingml/2006/main" noChangeAspect="1"/>
+          </wp:cNvGraphicFramePr>
+          <a:graphic xmlns:a="http://schemas.openxmlformats.org/drawingml/2006/main">
+            <a:graphicData uri="http://schemas.openxmlformats.org/drawingml/2006/picture">
+              <pic:pic xmlns:pic="http://schemas.openxmlformats.org/drawingml/2006/picture">
+                <pic:nvPicPr>
+                  <pic:cNvPr id="1" name=""/>
+                  <pic:cNvPicPr/>
+                </pic:nvPicPr>
+                <pic:blipFill>
+                  <a:blip r:embed="rId1">
+                    <a:extLst>
+                      <a:ext uri="{28A0092B-C50C-407E-A947-70E740481C1C}">
+                        <a14:useLocalDpi xmlns:a14="http://schemas.microsoft.com/office/drawing/2010/main" val="0"/>
+                      </a:ext>
+                    </a:extLst>
+                  </a:blip>
+                  <a:stretch>
+                    <a:fillRect/>
+                  </a:stretch>
+                </pic:blipFill>
+                <pic:spPr>
+                  <a:xfrm>
+                    <a:off x="0" y="0"/>
+                    <a:ext cx="3681095" cy="274320"/>
+                  </a:xfrm>
+                  <a:prstGeom prst="rect">
+                    <a:avLst/>
+                  </a:prstGeom>
+                </pic:spPr>
+              </pic:pic>
+            </a:graphicData>
+          </a:graphic>
+          <wp14:sizeRelH relativeFrom="page">
+            <wp14:pctWidth>0</wp14:pctWidth>
+          </wp14:sizeRelH>
+          <wp14:sizeRelV relativeFrom="page">
+            <wp14:pctHeight>0</wp14:pctHeight>
+          </wp14:sizeRelV>
+        </wp:anchor>
+      </w:drawing>
+    </w:r>
+    <w:r>
+      <w:rPr>
+        <w:rFonts w:ascii="Times New Roman" w:hAnsi="Times New Roman" w:cs="Times New Roman"/>
+        <w:noProof/>
+        <w:sz w:val="24"/>
+      </w:rPr>
+      <w:drawing>
+        <wp:anchor distT="0" distB="0" distL="114300" distR="114300" simplePos="0" relativeHeight="251674624" behindDoc="1" locked="0" layoutInCell="1" allowOverlap="1" wp14:anchorId="58E63CE4" wp14:editId="13BAD4A4">
+          <wp:simplePos x="0" y="0"/>
+          <wp:positionH relativeFrom="margin">
+            <wp:posOffset>696595</wp:posOffset>
+          </wp:positionH>
+          <wp:positionV relativeFrom="paragraph">
+            <wp:posOffset>9819640</wp:posOffset>
+          </wp:positionV>
+          <wp:extent cx="3311525" cy="193675"/>
+          <wp:effectExtent l="0" t="0" r="3175" b="0"/>
+          <wp:wrapNone/>
+          <wp:docPr id="19" name="Image 19"/>
+          <wp:cNvGraphicFramePr>
+            <a:graphicFrameLocks xmlns:a="http://schemas.openxmlformats.org/drawingml/2006/main" noChangeAspect="1"/>
+          </wp:cNvGraphicFramePr>
+          <a:graphic xmlns:a="http://schemas.openxmlformats.org/drawingml/2006/main">
+            <a:graphicData uri="http://schemas.openxmlformats.org/drawingml/2006/picture">
+              <pic:pic xmlns:pic="http://schemas.openxmlformats.org/drawingml/2006/picture">
+                <pic:nvPicPr>
+                  <pic:cNvPr id="0" name="Picture 2"/>
+                  <pic:cNvPicPr>
+                    <a:picLocks noChangeAspect="1" noChangeArrowheads="1"/>
+                  </pic:cNvPicPr>
+                </pic:nvPicPr>
+                <pic:blipFill>
+                  <a:blip r:embed="rId2">
+                    <a:extLst>
+                      <a:ext uri="{28A0092B-C50C-407E-A947-70E740481C1C}">
+                        <a14:useLocalDpi xmlns:a14="http://schemas.microsoft.com/office/drawing/2010/main" val="0"/>
+                      </a:ext>
+                    </a:extLst>
+                  </a:blip>
+                  <a:srcRect/>
+                  <a:stretch>
+                    <a:fillRect/>
+                  </a:stretch>
+                </pic:blipFill>
+                <pic:spPr bwMode="auto">
+                  <a:xfrm>
+                    <a:off x="0" y="0"/>
+                    <a:ext cx="3311525" cy="193675"/>
+                  </a:xfrm>
+                  <a:prstGeom prst="rect">
+                    <a:avLst/>
+                  </a:prstGeom>
+                  <a:noFill/>
+                </pic:spPr>
+              </pic:pic>
+            </a:graphicData>
+          </a:graphic>
+          <wp14:sizeRelH relativeFrom="page">
+            <wp14:pctWidth>0</wp14:pctWidth>
+          </wp14:sizeRelH>
+          <wp14:sizeRelV relativeFrom="page">
+            <wp14:pctHeight>0</wp14:pctHeight>
+          </wp14:sizeRelV>
+        </wp:anchor>
+      </w:drawing>
+    </w:r>
+    <w:r>
+      <w:rPr>
+        <w:rFonts w:ascii="Times New Roman" w:hAnsi="Times New Roman" w:cs="Times New Roman"/>
+        <w:noProof/>
+        <w:sz w:val="24"/>
+      </w:rPr>
+      <w:drawing>
+        <wp:anchor distT="0" distB="0" distL="114300" distR="114300" simplePos="0" relativeHeight="251673600" behindDoc="1" locked="0" layoutInCell="1" allowOverlap="1" wp14:anchorId="017C5AF1" wp14:editId="1AB98E58">
+          <wp:simplePos x="0" y="0"/>
+          <wp:positionH relativeFrom="margin">
+            <wp:posOffset>696595</wp:posOffset>
+          </wp:positionH>
+          <wp:positionV relativeFrom="paragraph">
+            <wp:posOffset>9819640</wp:posOffset>
+          </wp:positionV>
+          <wp:extent cx="3311525" cy="193675"/>
+          <wp:effectExtent l="0" t="0" r="3175" b="0"/>
+          <wp:wrapNone/>
+          <wp:docPr id="20" name="Image 20"/>
+          <wp:cNvGraphicFramePr>
+            <a:graphicFrameLocks xmlns:a="http://schemas.openxmlformats.org/drawingml/2006/main" noChangeAspect="1"/>
+          </wp:cNvGraphicFramePr>
+          <a:graphic xmlns:a="http://schemas.openxmlformats.org/drawingml/2006/main">
+            <a:graphicData uri="http://schemas.openxmlformats.org/drawingml/2006/picture">
+              <pic:pic xmlns:pic="http://schemas.openxmlformats.org/drawingml/2006/picture">
+                <pic:nvPicPr>
+                  <pic:cNvPr id="0" name="Picture 1"/>
+                  <pic:cNvPicPr>
+                    <a:picLocks noChangeAspect="1" noChangeArrowheads="1"/>
+                  </pic:cNvPicPr>
+                </pic:nvPicPr>
+                <pic:blipFill>
+                  <a:blip r:embed="rId2">
+                    <a:extLst>
+                      <a:ext uri="{28A0092B-C50C-407E-A947-70E740481C1C}">
+                        <a14:useLocalDpi xmlns:a14="http://schemas.microsoft.com/office/drawing/2010/main" val="0"/>
+                      </a:ext>
+                    </a:extLst>
+                  </a:blip>
+                  <a:srcRect/>
+                  <a:stretch>
+                    <a:fillRect/>
+                  </a:stretch>
+                </pic:blipFill>
+                <pic:spPr bwMode="auto">
+                  <a:xfrm>
+                    <a:off x="0" y="0"/>
+                    <a:ext cx="3311525" cy="193675"/>
+                  </a:xfrm>
+                  <a:prstGeom prst="rect">
+                    <a:avLst/>
+                  </a:prstGeom>
+                  <a:noFill/>
+                </pic:spPr>
+              </pic:pic>
+            </a:graphicData>
+          </a:graphic>
+          <wp14:sizeRelH relativeFrom="page">
+            <wp14:pctWidth>0</wp14:pctWidth>
+          </wp14:sizeRelH>
+          <wp14:sizeRelV relativeFrom="page">
+            <wp14:pctHeight>0</wp14:pctHeight>
+          </wp14:sizeRelV>
+        </wp:anchor>
+      </w:drawing>
+    </w:r>
+  </w:p>
+</w:ftr>
+</file>
+
 <file path=word/footer3.xml><?xml version="1.0" encoding="utf-8"?>
+<w:ftr xmlns:wpc="http://schemas.microsoft.com/office/word/2010/wordprocessingCanvas" xmlns:cx="http://schemas.microsoft.com/office/drawing/2014/chartex" xmlns:cx1="http://schemas.microsoft.com/office/drawing/2015/9/8/chartex" xmlns:cx2="http://schemas.microsoft.com/office/drawing/2015/10/21/chartex" xmlns:cx3="http://schemas.microsoft.com/office/drawing/2016/5/9/chartex" xmlns:cx4="http://schemas.microsoft.com/office/drawing/2016/5/10/chartex" xmlns:cx5="http://schemas.microsoft.com/office/drawing/2016/5/11/chartex" xmlns:cx6="http://schemas.microsoft.com/office/drawing/2016/5/12/chartex" xmlns:cx7="http://schemas.microsoft.com/office/drawing/2016/5/13/chartex" xmlns:cx8="http://schemas.microsoft.com/office/drawing/2016/5/14/chartex" xmlns:mc="http://schemas.openxmlformats.org/markup-compatibility/2006" xmlns:aink="http://schemas.microsoft.com/office/drawing/2016/ink" xmlns:am3d="http://schemas.microsoft.com/office/drawing/2017/model3d" xmlns:o="urn:schemas-microsoft-com:office:office" xmlns:r="http://schemas.openxmlformats.org/officeDocument/2006/relationships" xmlns:m="http://schemas.openxmlformats.org/officeDocument/2006/math" xmlns:v="urn:schemas-microsoft-com:vml" xmlns:wp14="http://schemas.microsoft.com/office/word/2010/wordprocessingDrawing" xmlns:wp="http://schemas.openxmlformats.org/drawingml/2006/wordprocessingDrawing" xmlns:w10="urn:schemas-microsoft-com:office:word" xmlns:w="http://schemas.openxmlformats.org/wordprocessingml/2006/main" xmlns:w14="http://schemas.microsoft.com/office/word/2010/wordml" xmlns:w15="http://schemas.microsoft.com/office/word/2012/wordml" xmlns:w16cex="http://schemas.microsoft.com/office/word/2018/wordml/cex" xmlns:w16cid="http://schemas.microsoft.com/office/word/2016/wordml/cid" xmlns:w16="http://schemas.microsoft.com/office/word/2018/wordml" xmlns:w16sdtdh="http://schemas.microsoft.com/office/word/2020/wordml/sdtdatahash" xmlns:w16se="http://schemas.microsoft.com/office/word/2015/wordml/symex" xmlns:wpg="http://schemas.microsoft.com/office/word/2010/wordprocessingGroup" xmlns:wpi="http://schemas.microsoft.com/office/word/2010/wordprocessingInk" xmlns:wne="http://schemas.microsoft.com/office/word/2006/wordml" xmlns:wps="http://schemas.microsoft.com/office/word/2010/wordprocessingShape" mc:Ignorable="w14 w15 w16se w16cid w16 w16cex w16sdtdh wp14">
+  <w:p>
+    <w:pPr>
+      <w:pStyle w:val="pieds1"/>
+      <w:spacing w:line="159" w:lineRule="exact"/>
+      <w:ind w:left="0"/>
+    </w:pPr>
+    <w:r>
+      <w:rPr>
+        <w:rFonts w:ascii="Times New Roman" w:hAnsi="Times New Roman" w:cs="Times New Roman"/>
+        <w:noProof/>
+        <w:sz w:val="24"/>
+      </w:rPr>
+      <w:drawing>
+        <wp:anchor distT="0" distB="0" distL="114300" distR="114300" simplePos="0" relativeHeight="251671552" behindDoc="1" locked="0" layoutInCell="1" allowOverlap="1" wp14:anchorId="6291CF59" wp14:editId="5EA2E170">
+          <wp:simplePos x="0" y="0"/>
+          <wp:positionH relativeFrom="margin">
+            <wp:posOffset>696595</wp:posOffset>
+          </wp:positionH>
+          <wp:positionV relativeFrom="paragraph">
+            <wp:posOffset>9819640</wp:posOffset>
+          </wp:positionV>
+          <wp:extent cx="3311525" cy="193675"/>
+          <wp:effectExtent l="0" t="0" r="3175" b="0"/>
+          <wp:wrapNone/>
+          <wp:docPr id="7" name="Image 7"/>
+          <wp:cNvGraphicFramePr>
+            <a:graphicFrameLocks xmlns:a="http://schemas.openxmlformats.org/drawingml/2006/main" noChangeAspect="1"/>
+          </wp:cNvGraphicFramePr>
+          <a:graphic xmlns:a="http://schemas.openxmlformats.org/drawingml/2006/main">
+            <a:graphicData uri="http://schemas.openxmlformats.org/drawingml/2006/picture">
+              <pic:pic xmlns:pic="http://schemas.openxmlformats.org/drawingml/2006/picture">
+                <pic:nvPicPr>
+                  <pic:cNvPr id="0" name="Picture 2"/>
+                  <pic:cNvPicPr>
+                    <a:picLocks noChangeAspect="1" noChangeArrowheads="1"/>
+                  </pic:cNvPicPr>
+                </pic:nvPicPr>
+                <pic:blipFill>
+                  <a:blip r:embed="rId1">
+                    <a:extLst>
+                      <a:ext uri="{28A0092B-C50C-407E-A947-70E740481C1C}">
+                        <a14:useLocalDpi xmlns:a14="http://schemas.microsoft.com/office/drawing/2010/main" val="0"/>
+                      </a:ext>
+                    </a:extLst>
+                  </a:blip>
+                  <a:srcRect/>
+                  <a:stretch>
+                    <a:fillRect/>
+                  </a:stretch>
+                </pic:blipFill>
+                <pic:spPr bwMode="auto">
+                  <a:xfrm>
+                    <a:off x="0" y="0"/>
+                    <a:ext cx="3311525" cy="193675"/>
+                  </a:xfrm>
+                  <a:prstGeom prst="rect">
+                    <a:avLst/>
+                  </a:prstGeom>
+                  <a:noFill/>
+                </pic:spPr>
+              </pic:pic>
+            </a:graphicData>
+          </a:graphic>
+          <wp14:sizeRelH relativeFrom="page">
+            <wp14:pctWidth>0</wp14:pctWidth>
+          </wp14:sizeRelH>
+          <wp14:sizeRelV relativeFrom="page">
+            <wp14:pctHeight>0</wp14:pctHeight>
+          </wp14:sizeRelV>
+        </wp:anchor>
+      </w:drawing>
+    </w:r>
+    <w:r>
+      <w:rPr>
+        <w:rFonts w:ascii="Times New Roman" w:hAnsi="Times New Roman" w:cs="Times New Roman"/>
+        <w:noProof/>
+        <w:sz w:val="24"/>
+      </w:rPr>
+      <w:drawing>
+        <wp:anchor distT="0" distB="0" distL="114300" distR="114300" simplePos="0" relativeHeight="251670528" behindDoc="1" locked="0" layoutInCell="1" allowOverlap="1" wp14:anchorId="5297FA0F" wp14:editId="2B60FED9">
+          <wp:simplePos x="0" y="0"/>
+          <wp:positionH relativeFrom="margin">
+            <wp:posOffset>696595</wp:posOffset>
+          </wp:positionH>
+          <wp:positionV relativeFrom="paragraph">
+            <wp:posOffset>9819640</wp:posOffset>
+          </wp:positionV>
+          <wp:extent cx="3311525" cy="193675"/>
+          <wp:effectExtent l="0" t="0" r="3175" b="0"/>
+          <wp:wrapNone/>
+          <wp:docPr id="13" name="Image 13"/>
+          <wp:cNvGraphicFramePr>
+            <a:graphicFrameLocks xmlns:a="http://schemas.openxmlformats.org/drawingml/2006/main" noChangeAspect="1"/>
+          </wp:cNvGraphicFramePr>
+          <a:graphic xmlns:a="http://schemas.openxmlformats.org/drawingml/2006/main">
+            <a:graphicData uri="http://schemas.openxmlformats.org/drawingml/2006/picture">
+              <pic:pic xmlns:pic="http://schemas.openxmlformats.org/drawingml/2006/picture">
+                <pic:nvPicPr>
+                  <pic:cNvPr id="0" name="Picture 1"/>
+                  <pic:cNvPicPr>
+                    <a:picLocks noChangeAspect="1" noChangeArrowheads="1"/>
+                  </pic:cNvPicPr>
+                </pic:nvPicPr>
+                <pic:blipFill>
+                  <a:blip r:embed="rId1">
+                    <a:extLst>
+                      <a:ext uri="{28A0092B-C50C-407E-A947-70E740481C1C}">
+                        <a14:useLocalDpi xmlns:a14="http://schemas.microsoft.com/office/drawing/2010/main" val="0"/>
+                      </a:ext>
+                    </a:extLst>
+                  </a:blip>
+                  <a:srcRect/>
+                  <a:stretch>
+                    <a:fillRect/>
+                  </a:stretch>
+                </pic:blipFill>
+                <pic:spPr bwMode="auto">
+                  <a:xfrm>
+                    <a:off x="0" y="0"/>
+                    <a:ext cx="3311525" cy="193675"/>
+                  </a:xfrm>
+                  <a:prstGeom prst="rect">
+                    <a:avLst/>
+                  </a:prstGeom>
+                  <a:noFill/>
+                </pic:spPr>
+              </pic:pic>
+            </a:graphicData>
+          </a:graphic>
+          <wp14:sizeRelH relativeFrom="page">
+            <wp14:pctWidth>0</wp14:pctWidth>
+          </wp14:sizeRelH>
+          <wp14:sizeRelV relativeFrom="page">
+            <wp14:pctHeight>0</wp14:pctHeight>
+          </wp14:sizeRelV>
+        </wp:anchor>
+      </w:drawing>
+    </w:r>
+  </w:p>
+</w:ftr>
+</file>
+
+<file path=word/footer4.xml><?xml version="1.0" encoding="utf-8"?>
 <w:ftr xmlns:wpc="http://schemas.microsoft.com/office/word/2010/wordprocessingCanvas" xmlns:cx="http://schemas.microsoft.com/office/drawing/2014/chartex" xmlns:cx1="http://schemas.microsoft.com/office/drawing/2015/9/8/chartex" xmlns:cx2="http://schemas.microsoft.com/office/drawing/2015/10/21/chartex" xmlns:cx3="http://schemas.microsoft.com/office/drawing/2016/5/9/chartex" xmlns:cx4="http://schemas.microsoft.com/office/drawing/2016/5/10/chartex" xmlns:cx5="http://schemas.microsoft.com/office/drawing/2016/5/11/chartex" xmlns:cx6="http://schemas.microsoft.com/office/drawing/2016/5/12/chartex" xmlns:cx7="http://schemas.microsoft.com/office/drawing/2016/5/13/chartex" xmlns:cx8="http://schemas.microsoft.com/office/drawing/2016/5/14/chartex" xmlns:mc="http://schemas.openxmlformats.org/markup-compatibility/2006" xmlns:aink="http://schemas.microsoft.com/office/drawing/2016/ink" xmlns:am3d="http://schemas.microsoft.com/office/drawing/2017/model3d" xmlns:o="urn:schemas-microsoft-com:office:office" xmlns:r="http://schemas.openxmlformats.org/officeDocument/2006/relationships" xmlns:m="http://schemas.openxmlformats.org/officeDocument/2006/math" xmlns:v="urn:schemas-microsoft-com:vml" xmlns:wp14="http://schemas.microsoft.com/office/word/2010/wordprocessingDrawing" xmlns:wp="http://schemas.openxmlformats.org/drawingml/2006/wordprocessingDrawing" xmlns:w10="urn:schemas-microsoft-com:office:word" xmlns:w="http://schemas.openxmlformats.org/wordprocessingml/2006/main" xmlns:w14="http://schemas.microsoft.com/office/word/2010/wordml" xmlns:w15="http://schemas.microsoft.com/office/word/2012/wordml" xmlns:w16cex="http://schemas.microsoft.com/office/word/2018/wordml/cex" xmlns:w16cid="http://schemas.microsoft.com/office/word/2016/wordml/cid" xmlns:w16="http://schemas.microsoft.com/office/word/2018/wordml" xmlns:w16sdtdh="http://schemas.microsoft.com/office/word/2020/wordml/sdtdatahash" xmlns:w16se="http://schemas.microsoft.com/office/word/2015/wordml/symex" xmlns:wpg="http://schemas.microsoft.com/office/word/2010/wordprocessingGroup" xmlns:wpi="http://schemas.microsoft.com/office/word/2010/wordprocessingInk" xmlns:wne="http://schemas.microsoft.com/office/word/2006/wordml" xmlns:wps="http://schemas.microsoft.com/office/word/2010/wordprocessingShape" mc:Ignorable="w14 w15 w16se w16cid w16 w16cex w16sdtdh wp14">
   <w:p>
     <w:pPr>
@@ -11311,7 +11614,7 @@
           <wp:extent cx="3681095" cy="274320"/>
           <wp:effectExtent l="0" t="0" r="0" b="0"/>
           <wp:wrapNone/>
-          <wp:docPr id="7" name="Image 7"/>
+          <wp:docPr id="10" name="Image 10"/>
           <wp:cNvGraphicFramePr>
             <a:graphicFrameLocks xmlns:a="http://schemas.openxmlformats.org/drawingml/2006/main" noChangeAspect="1"/>
           </wp:cNvGraphicFramePr>
@@ -11440,19 +11743,48 @@
       <w:rPr>
         <w:lang w:val="de-CH"/>
       </w:rPr>
-      <w:t xml:space="preserve">Gaëtan </w:t>
+      <w:tab/>
     </w:r>
+  </w:p>
+  <w:p>
+    <w:pPr>
+      <w:pStyle w:val="En-tte"/>
+      <w:tabs>
+        <w:tab w:val="clear" w:pos="4536"/>
+        <w:tab w:val="center" w:pos="4111"/>
+        <w:tab w:val="left" w:pos="4820"/>
+      </w:tabs>
+      <w:ind w:right="-142"/>
+      <w:jc w:val="left"/>
+    </w:pPr>
+    <w:r>
+      <w:tab/>
+    </w:r>
+    <w:r>
+      <w:tab/>
+    </w:r>
+  </w:p>
+</w:hdr>
+</file>
+
+<file path=word/header2.xml><?xml version="1.0" encoding="utf-8"?>
+<w:hdr xmlns:wpc="http://schemas.microsoft.com/office/word/2010/wordprocessingCanvas" xmlns:cx="http://schemas.microsoft.com/office/drawing/2014/chartex" xmlns:cx1="http://schemas.microsoft.com/office/drawing/2015/9/8/chartex" xmlns:cx2="http://schemas.microsoft.com/office/drawing/2015/10/21/chartex" xmlns:cx3="http://schemas.microsoft.com/office/drawing/2016/5/9/chartex" xmlns:cx4="http://schemas.microsoft.com/office/drawing/2016/5/10/chartex" xmlns:cx5="http://schemas.microsoft.com/office/drawing/2016/5/11/chartex" xmlns:cx6="http://schemas.microsoft.com/office/drawing/2016/5/12/chartex" xmlns:cx7="http://schemas.microsoft.com/office/drawing/2016/5/13/chartex" xmlns:cx8="http://schemas.microsoft.com/office/drawing/2016/5/14/chartex" xmlns:mc="http://schemas.openxmlformats.org/markup-compatibility/2006" xmlns:aink="http://schemas.microsoft.com/office/drawing/2016/ink" xmlns:am3d="http://schemas.microsoft.com/office/drawing/2017/model3d" xmlns:o="urn:schemas-microsoft-com:office:office" xmlns:r="http://schemas.openxmlformats.org/officeDocument/2006/relationships" xmlns:m="http://schemas.openxmlformats.org/officeDocument/2006/math" xmlns:v="urn:schemas-microsoft-com:vml" xmlns:wp14="http://schemas.microsoft.com/office/word/2010/wordprocessingDrawing" xmlns:wp="http://schemas.openxmlformats.org/drawingml/2006/wordprocessingDrawing" xmlns:w10="urn:schemas-microsoft-com:office:word" xmlns:w="http://schemas.openxmlformats.org/wordprocessingml/2006/main" xmlns:w14="http://schemas.microsoft.com/office/word/2010/wordml" xmlns:w15="http://schemas.microsoft.com/office/word/2012/wordml" xmlns:w16cex="http://schemas.microsoft.com/office/word/2018/wordml/cex" xmlns:w16cid="http://schemas.microsoft.com/office/word/2016/wordml/cid" xmlns:w16="http://schemas.microsoft.com/office/word/2018/wordml" xmlns:w16sdtdh="http://schemas.microsoft.com/office/word/2020/wordml/sdtdatahash" xmlns:w16se="http://schemas.microsoft.com/office/word/2015/wordml/symex" xmlns:wpg="http://schemas.microsoft.com/office/word/2010/wordprocessingGroup" xmlns:wpi="http://schemas.microsoft.com/office/word/2010/wordprocessingInk" xmlns:wne="http://schemas.microsoft.com/office/word/2006/wordml" xmlns:wps="http://schemas.microsoft.com/office/word/2010/wordprocessingShape" mc:Ignorable="w14 w15 w16se w16cid w16 w16cex w16sdtdh wp14">
+  <w:p>
+    <w:pPr>
+      <w:pStyle w:val="En-tte"/>
+      <w:tabs>
+        <w:tab w:val="clear" w:pos="4536"/>
+        <w:tab w:val="center" w:pos="4111"/>
+        <w:tab w:val="left" w:pos="4820"/>
+      </w:tabs>
+      <w:ind w:right="-142"/>
+      <w:jc w:val="left"/>
+    </w:pPr>
     <w:r>
       <w:rPr>
         <w:lang w:val="de-CH"/>
       </w:rPr>
-      <w:t>Fumeau</w:t>
-    </w:r>
-    <w:r>
-      <w:rPr>
-        <w:lang w:val="de-CH"/>
-      </w:rPr>
-      <w:t>x</w:t>
+      <w:t>Gaëtan Fumeaux</w:t>
     </w:r>
     <w:r>
       <w:rPr>
@@ -11467,7 +11799,10 @@
       <w:tab/>
     </w:r>
     <w:r>
-      <w:t>Add-on de génération de supports de Blender</w:t>
+      <w:t xml:space="preserve">Add-on de génération de support de </w:t>
+    </w:r>
+    <w:r>
+      <w:t>Blender</w:t>
     </w:r>
   </w:p>
   <w:p>
@@ -14537,17 +14872,22 @@
     <w:rsid w:val="00183029"/>
     <w:rsid w:val="001E0A6B"/>
     <w:rsid w:val="002D56B1"/>
+    <w:rsid w:val="004138E6"/>
     <w:rsid w:val="00463678"/>
     <w:rsid w:val="004B03A9"/>
     <w:rsid w:val="00670BF0"/>
     <w:rsid w:val="007D5D70"/>
+    <w:rsid w:val="008F13E5"/>
     <w:rsid w:val="00B63052"/>
+    <w:rsid w:val="00BA298E"/>
     <w:rsid w:val="00BF662E"/>
     <w:rsid w:val="00C20C7B"/>
     <w:rsid w:val="00D10CF8"/>
     <w:rsid w:val="00E50FC8"/>
     <w:rsid w:val="00EA3FE2"/>
     <w:rsid w:val="00EB36D9"/>
+    <w:rsid w:val="00F22884"/>
+    <w:rsid w:val="00F66D29"/>
     <w:rsid w:val="00FC2B54"/>
   </w:rsids>
   <m:mathPr>

</xml_diff>